<commit_message>
CART360: Adding content from Class 10 and 11, completing critical reflections
</commit_message>
<xml_diff>
--- a/Class10/Etude 03.docx
+++ b/Class10/Etude 03.docx
@@ -106,96 +106,48 @@
     </w:p>
     <w:p>
       <w:pPr>
-        <w:spacing w:line="256" w:lineRule="auto"/>
-        <w:rPr>
-          <w:rFonts w:ascii="Times New Roman" w:eastAsia="Times New Roman" w:hAnsi="Times New Roman" w:cs="Times New Roman"/>
-          <w:sz w:val="24"/>
-          <w:szCs w:val="24"/>
-          <w:lang w:val="en-US" w:eastAsia="fr-CA"/>
-        </w:rPr>
-      </w:pPr>
-      <w:r>
-        <w:rPr>
-          <w:rFonts w:ascii="Times New Roman" w:eastAsia="Times New Roman" w:hAnsi="Times New Roman" w:cs="Times New Roman"/>
-          <w:sz w:val="24"/>
-          <w:szCs w:val="24"/>
-          <w:lang w:val="en-US" w:eastAsia="fr-CA"/>
-        </w:rPr>
-        <w:t xml:space="preserve">For this etude, it was not really long to build the circuit. As a first step, I grouped the required components together. I started to build the circuit based on both the Fritzing schematic and the picture of the final result of the circuit. </w:t>
-      </w:r>
-      <w:r>
-        <w:rPr>
-          <w:rFonts w:ascii="Times New Roman" w:eastAsia="Times New Roman" w:hAnsi="Times New Roman" w:cs="Times New Roman"/>
-          <w:sz w:val="24"/>
-          <w:szCs w:val="24"/>
-          <w:lang w:val="en-US" w:eastAsia="fr-CA"/>
-        </w:rPr>
-        <w:t xml:space="preserve">I started with adding wires. Then I placed the buttons on the breadboard, I added the LEDs right after. I putted the resistors. And finally I finished by placing the Piezo buzzer on the breadboard. </w:t>
-      </w:r>
-      <w:r>
-        <w:rPr>
-          <w:rFonts w:ascii="Times New Roman" w:eastAsia="Times New Roman" w:hAnsi="Times New Roman" w:cs="Times New Roman"/>
-          <w:sz w:val="24"/>
-          <w:szCs w:val="24"/>
-          <w:lang w:val="en-US" w:eastAsia="fr-CA"/>
-        </w:rPr>
-        <w:t>At the first trial, I noticed the Piezo buzzer did not work. After some checkup, I found out the wires were not connected to the buzzer, so I change their positions. It worked at the second trial. However, I did not found the reason why my red LED is connected to the Piezo buzzer only when I press its button; this LED does not light up when the music sequence of the game is playing. I tried to change the components around this section</w:t>
-      </w:r>
-      <w:r>
-        <w:rPr>
-          <w:rFonts w:ascii="Times New Roman" w:eastAsia="Times New Roman" w:hAnsi="Times New Roman" w:cs="Times New Roman"/>
-          <w:sz w:val="24"/>
-          <w:szCs w:val="24"/>
-          <w:lang w:val="en-US" w:eastAsia="fr-CA"/>
-        </w:rPr>
-        <w:t>, it did not solve the issue. I</w:t>
-      </w:r>
-      <w:r>
-        <w:rPr>
-          <w:rFonts w:ascii="Times New Roman" w:eastAsia="Times New Roman" w:hAnsi="Times New Roman" w:cs="Times New Roman"/>
-          <w:sz w:val="24"/>
-          <w:szCs w:val="24"/>
-          <w:lang w:val="en-US" w:eastAsia="fr-CA"/>
-        </w:rPr>
-        <w:t xml:space="preserve"> look if this part of the </w:t>
-      </w:r>
-      <w:r>
-        <w:rPr>
-          <w:rFonts w:ascii="Times New Roman" w:eastAsia="Times New Roman" w:hAnsi="Times New Roman" w:cs="Times New Roman"/>
-          <w:sz w:val="24"/>
-          <w:szCs w:val="24"/>
-          <w:lang w:val="en-US" w:eastAsia="fr-CA"/>
-        </w:rPr>
-        <w:t>circuit</w:t>
-      </w:r>
-      <w:r>
-        <w:rPr>
-          <w:rFonts w:ascii="Times New Roman" w:eastAsia="Times New Roman" w:hAnsi="Times New Roman" w:cs="Times New Roman"/>
-          <w:sz w:val="24"/>
-          <w:szCs w:val="24"/>
-          <w:lang w:val="en-US" w:eastAsia="fr-CA"/>
-        </w:rPr>
-        <w:t xml:space="preserve"> is different from the others, and there is no </w:t>
-      </w:r>
-      <w:r>
-        <w:rPr>
-          <w:rFonts w:ascii="Times New Roman" w:eastAsia="Times New Roman" w:hAnsi="Times New Roman" w:cs="Times New Roman"/>
-          <w:sz w:val="24"/>
-          <w:szCs w:val="24"/>
-          <w:lang w:val="en-US" w:eastAsia="fr-CA"/>
-        </w:rPr>
-        <w:t>difference with other LEDs setups</w:t>
-      </w:r>
-    </w:p>
-    <w:p>
-      <w:pPr>
-        <w:rPr>
-          <w:rFonts w:ascii="Times New Roman" w:hAnsi="Times New Roman" w:cs="Times New Roman"/>
-          <w:sz w:val="20"/>
-          <w:szCs w:val="20"/>
-          <w:lang w:val="en-US"/>
-        </w:rPr>
-      </w:pPr>
+        <w:rPr>
+          <w:rFonts w:ascii="Times New Roman" w:hAnsi="Times New Roman" w:cs="Times New Roman"/>
+          <w:sz w:val="24"/>
+          <w:szCs w:val="24"/>
+          <w:lang w:val="en-US"/>
+        </w:rPr>
+      </w:pPr>
+      <w:r>
+        <w:rPr>
+          <w:rFonts w:ascii="Times New Roman" w:hAnsi="Times New Roman" w:cs="Times New Roman"/>
+          <w:color w:val="222222"/>
+          <w:sz w:val="24"/>
+          <w:szCs w:val="24"/>
+          <w:shd w:val="clear" w:color="auto" w:fill="FFFFFF"/>
+          <w:lang w:val="en-US"/>
+        </w:rPr>
+        <w:t xml:space="preserve">For this etude, it was not long to build the circuit. As a first step, I grouped the required components. I started to build the circuit based on both the Fritzing schematic and the picture of the final result of the circuit. I began by adding wires. Then I placed the buttons on the breadboard; I added the LEDs right after. I put the resistors. And finally, I finished by placing the Piezo buzzer on the breadboard. At the first trial, I noticed the Piezo buzzer did not work. After some checkup, I found out the wires were not connected to the buzzer, so I changed their positions. It worked at the second trial. However, the red LED connected to the Piezo buzzer only when I press its button but does not light up when the music sequence of the game is playing. I tried to change the components around this section, and it did not solve the issue. I look if this part of the circuit is different from the others, and there is no difference with other LEDs setups. I decided to start again by deconstructing the circuit and building it again, following the same steps. While analyzing the </w:t>
+      </w:r>
+      <w:r>
+        <w:rPr>
+          <w:rFonts w:ascii="Times New Roman" w:hAnsi="Times New Roman" w:cs="Times New Roman"/>
+          <w:i/>
+          <w:iCs/>
+          <w:color w:val="222222"/>
+          <w:sz w:val="24"/>
+          <w:szCs w:val="24"/>
+          <w:shd w:val="clear" w:color="auto" w:fill="FFFFFF"/>
+          <w:lang w:val="en-US"/>
+        </w:rPr>
+        <w:t>Fritzing</w:t>
+      </w:r>
+      <w:r>
+        <w:rPr>
+          <w:rFonts w:ascii="Times New Roman" w:hAnsi="Times New Roman" w:cs="Times New Roman"/>
+          <w:color w:val="222222"/>
+          <w:sz w:val="24"/>
+          <w:szCs w:val="24"/>
+          <w:shd w:val="clear" w:color="auto" w:fill="FFFFFF"/>
+          <w:lang w:val="en-US"/>
+        </w:rPr>
+        <w:t xml:space="preserve"> circuit, I found out that I put my breadboard in the wrong orientation. After making it a second time and testing it, everything worked perfectly. </w:t>
+      </w:r>
     </w:p>
     <w:p>
       <w:pPr>
@@ -287,7 +239,34 @@
           <w:lang w:val="en-US"/>
         </w:rPr>
         <w:lastRenderedPageBreak/>
-        <w:t xml:space="preserve">A picture of the second step: connecting </w:t>
+        <w:t>A picture of the second step</w:t>
+      </w:r>
+      <w:r>
+        <w:rPr>
+          <w:rFonts w:ascii="Times New Roman" w:hAnsi="Times New Roman" w:cs="Times New Roman"/>
+          <w:sz w:val="20"/>
+          <w:szCs w:val="20"/>
+          <w:lang w:val="en-US"/>
+        </w:rPr>
+        <w:t xml:space="preserve"> </w:t>
+      </w:r>
+      <w:r>
+        <w:rPr>
+          <w:rFonts w:ascii="Times New Roman" w:hAnsi="Times New Roman" w:cs="Times New Roman"/>
+          <w:sz w:val="20"/>
+          <w:szCs w:val="20"/>
+          <w:lang w:val="en-US"/>
+        </w:rPr>
+        <w:t>with the working circuit:</w:t>
+      </w:r>
+      <w:r>
+        <w:rPr>
+          <w:rFonts w:ascii="Times New Roman" w:hAnsi="Times New Roman" w:cs="Times New Roman"/>
+          <w:sz w:val="20"/>
+          <w:szCs w:val="20"/>
+          <w:lang w:val="en-US"/>
+        </w:rPr>
+        <w:t xml:space="preserve"> connecting </w:t>
       </w:r>
       <w:r>
         <w:rPr>
@@ -415,7 +394,34 @@
           <w:szCs w:val="20"/>
           <w:lang w:val="en-US"/>
         </w:rPr>
-        <w:t xml:space="preserve">step: adding </w:t>
+        <w:t>step</w:t>
+      </w:r>
+      <w:r>
+        <w:rPr>
+          <w:rFonts w:ascii="Times New Roman" w:hAnsi="Times New Roman" w:cs="Times New Roman"/>
+          <w:sz w:val="20"/>
+          <w:szCs w:val="20"/>
+          <w:lang w:val="en-US"/>
+        </w:rPr>
+        <w:t xml:space="preserve"> </w:t>
+      </w:r>
+      <w:r>
+        <w:rPr>
+          <w:rFonts w:ascii="Times New Roman" w:hAnsi="Times New Roman" w:cs="Times New Roman"/>
+          <w:sz w:val="20"/>
+          <w:szCs w:val="20"/>
+          <w:lang w:val="en-US"/>
+        </w:rPr>
+        <w:t>with the working circuit:</w:t>
+      </w:r>
+      <w:r>
+        <w:rPr>
+          <w:rFonts w:ascii="Times New Roman" w:hAnsi="Times New Roman" w:cs="Times New Roman"/>
+          <w:sz w:val="20"/>
+          <w:szCs w:val="20"/>
+          <w:lang w:val="en-US"/>
+        </w:rPr>
+        <w:t xml:space="preserve"> adding </w:t>
       </w:r>
       <w:r>
         <w:rPr>
@@ -544,7 +550,25 @@
           <w:szCs w:val="20"/>
           <w:lang w:val="en-US"/>
         </w:rPr>
-        <w:t>step: adding</w:t>
+        <w:t>step</w:t>
+      </w:r>
+      <w:r>
+        <w:rPr>
+          <w:rFonts w:ascii="Times New Roman" w:hAnsi="Times New Roman" w:cs="Times New Roman"/>
+          <w:sz w:val="20"/>
+          <w:szCs w:val="20"/>
+          <w:lang w:val="en-US"/>
+        </w:rPr>
+        <w:t xml:space="preserve"> with the working circuit</w:t>
+      </w:r>
+      <w:r>
+        <w:rPr>
+          <w:rFonts w:ascii="Times New Roman" w:hAnsi="Times New Roman" w:cs="Times New Roman"/>
+          <w:sz w:val="20"/>
+          <w:szCs w:val="20"/>
+          <w:lang w:val="en-US"/>
+        </w:rPr>
+        <w:t>: adding</w:t>
       </w:r>
       <w:r>
         <w:rPr>
@@ -673,7 +697,34 @@
           <w:szCs w:val="20"/>
           <w:lang w:val="en-US"/>
         </w:rPr>
-        <w:t xml:space="preserve">step: </w:t>
+        <w:t>step</w:t>
+      </w:r>
+      <w:r>
+        <w:rPr>
+          <w:rFonts w:ascii="Times New Roman" w:hAnsi="Times New Roman" w:cs="Times New Roman"/>
+          <w:sz w:val="20"/>
+          <w:szCs w:val="20"/>
+          <w:lang w:val="en-US"/>
+        </w:rPr>
+        <w:t xml:space="preserve"> </w:t>
+      </w:r>
+      <w:r>
+        <w:rPr>
+          <w:rFonts w:ascii="Times New Roman" w:hAnsi="Times New Roman" w:cs="Times New Roman"/>
+          <w:sz w:val="20"/>
+          <w:szCs w:val="20"/>
+          <w:lang w:val="en-US"/>
+        </w:rPr>
+        <w:t>with the working circuit:</w:t>
+      </w:r>
+      <w:r>
+        <w:rPr>
+          <w:rFonts w:ascii="Times New Roman" w:hAnsi="Times New Roman" w:cs="Times New Roman"/>
+          <w:sz w:val="20"/>
+          <w:szCs w:val="20"/>
+          <w:lang w:val="en-US"/>
+        </w:rPr>
+        <w:t xml:space="preserve"> </w:t>
       </w:r>
       <w:r>
         <w:rPr>
@@ -839,7 +890,34 @@
           <w:szCs w:val="20"/>
           <w:lang w:val="en-US"/>
         </w:rPr>
-        <w:t xml:space="preserve"> step: connecting</w:t>
+        <w:t xml:space="preserve"> step</w:t>
+      </w:r>
+      <w:r>
+        <w:rPr>
+          <w:rFonts w:ascii="Times New Roman" w:hAnsi="Times New Roman" w:cs="Times New Roman"/>
+          <w:sz w:val="20"/>
+          <w:szCs w:val="20"/>
+          <w:lang w:val="en-US"/>
+        </w:rPr>
+        <w:t xml:space="preserve"> </w:t>
+      </w:r>
+      <w:r>
+        <w:rPr>
+          <w:rFonts w:ascii="Times New Roman" w:hAnsi="Times New Roman" w:cs="Times New Roman"/>
+          <w:sz w:val="20"/>
+          <w:szCs w:val="20"/>
+          <w:lang w:val="en-US"/>
+        </w:rPr>
+        <w:t>with the working circuit:</w:t>
+      </w:r>
+      <w:r>
+        <w:rPr>
+          <w:rFonts w:ascii="Times New Roman" w:hAnsi="Times New Roman" w:cs="Times New Roman"/>
+          <w:sz w:val="20"/>
+          <w:szCs w:val="20"/>
+          <w:lang w:val="en-US"/>
+        </w:rPr>
+        <w:t xml:space="preserve"> connecting</w:t>
       </w:r>
       <w:r>
         <w:rPr>
@@ -891,67 +969,14 @@
       <w:r>
         <w:rPr>
           <w:rFonts w:ascii="Times New Roman" w:hAnsi="Times New Roman" w:cs="Times New Roman"/>
-          <w:sz w:val="24"/>
-          <w:szCs w:val="24"/>
-          <w:lang w:val="en-US"/>
-        </w:rPr>
-        <w:t xml:space="preserve">I tested multiple times the circuit to figure out how the game works. After a few trials, I fin ally understood what the games was </w:t>
-      </w:r>
-      <w:r>
-        <w:rPr>
-          <w:rFonts w:ascii="Times New Roman" w:hAnsi="Times New Roman" w:cs="Times New Roman"/>
-          <w:sz w:val="24"/>
-          <w:szCs w:val="24"/>
-          <w:lang w:val="en-US"/>
-        </w:rPr>
-        <w:t xml:space="preserve">actually. The purpose of this game is </w:t>
-      </w:r>
-      <w:r>
-        <w:rPr>
-          <w:rFonts w:ascii="Times New Roman" w:hAnsi="Times New Roman" w:cs="Times New Roman"/>
-          <w:sz w:val="24"/>
-          <w:szCs w:val="24"/>
-          <w:lang w:val="en-US"/>
-        </w:rPr>
-        <w:t>reproducing</w:t>
-      </w:r>
-      <w:r>
-        <w:rPr>
-          <w:rFonts w:ascii="Times New Roman" w:hAnsi="Times New Roman" w:cs="Times New Roman"/>
-          <w:sz w:val="24"/>
-          <w:szCs w:val="24"/>
-          <w:lang w:val="en-US"/>
-        </w:rPr>
-        <w:t xml:space="preserve"> the asked music sequence generated by the Arduino on the circuit. To reproduce the generated sequence, the user needs to press the buttons connected to a specific LED. </w:t>
-      </w:r>
-      <w:r>
-        <w:rPr>
-          <w:rFonts w:ascii="Times New Roman" w:hAnsi="Times New Roman" w:cs="Times New Roman"/>
-          <w:sz w:val="24"/>
-          <w:szCs w:val="24"/>
-          <w:lang w:val="en-US"/>
-        </w:rPr>
-        <w:t xml:space="preserve">The game works by rounds. Each round a new note is added on the music sequence that you need to remember. If the user fails, the game starts over again. </w:t>
-      </w:r>
-      <w:r>
-        <w:rPr>
-          <w:rFonts w:ascii="Times New Roman" w:hAnsi="Times New Roman" w:cs="Times New Roman"/>
-          <w:sz w:val="24"/>
-          <w:szCs w:val="24"/>
-          <w:lang w:val="en-US"/>
-        </w:rPr>
-        <w:t xml:space="preserve"> I feel there is no end to this game. </w:t>
-      </w:r>
-    </w:p>
-    <w:p>
-      <w:pPr>
-        <w:rPr>
-          <w:rFonts w:ascii="Times New Roman" w:hAnsi="Times New Roman" w:cs="Times New Roman"/>
-          <w:sz w:val="20"/>
-          <w:szCs w:val="20"/>
-          <w:lang w:val="en-US"/>
-        </w:rPr>
-      </w:pPr>
+          <w:color w:val="222222"/>
+          <w:sz w:val="24"/>
+          <w:szCs w:val="24"/>
+          <w:shd w:val="clear" w:color="auto" w:fill="FFFFFF"/>
+          <w:lang w:val="en-US"/>
+        </w:rPr>
+        <w:t>I tested the circuit multiple times to figure out how the game works. After a few trials, I finally understood how the game works. This game aims to reproduce the asked music sequence generated by the Arduino on the circuit. The user needs to press the buttons connected to a specific LED to produce the generated sequence. The game works by rounds. A new note is added to the music sequence that you need to remember each round. If the user fails, the game starts all over again.  As long as you get the sequence right, the game never ends.</w:t>
+      </w:r>
     </w:p>
     <w:p>
       <w:pPr>
@@ -1011,7 +1036,6 @@
           <w:lang w:val="en-US" w:eastAsia="fr-CA"/>
         </w:rPr>
       </w:pPr>
-      <w:proofErr w:type="spellStart"/>
       <w:r>
         <w:rPr>
           <w:rFonts w:ascii="Times New Roman" w:eastAsia="Times New Roman" w:hAnsi="Times New Roman" w:cs="Times New Roman"/>
@@ -1021,9 +1045,442 @@
           <w:szCs w:val="24"/>
           <w:lang w:val="en-US" w:eastAsia="fr-CA"/>
         </w:rPr>
-        <w:t>i</w:t>
-      </w:r>
-      <w:proofErr w:type="spellEnd"/>
+        <w:t>i)</w:t>
+      </w:r>
+    </w:p>
+    <w:p>
+      <w:pPr>
+        <w:spacing w:after="0" w:line="254" w:lineRule="auto"/>
+        <w:ind w:left="720"/>
+        <w:rPr>
+          <w:rFonts w:ascii="Calibri" w:eastAsia="Times New Roman" w:hAnsi="Calibri" w:cs="Calibri"/>
+          <w:lang w:val="en-US" w:eastAsia="fr-CA"/>
+        </w:rPr>
+      </w:pPr>
+      <w:r>
+        <w:rPr>
+          <w:rFonts w:ascii="Times New Roman" w:eastAsia="Times New Roman" w:hAnsi="Times New Roman" w:cs="Times New Roman"/>
+          <w:sz w:val="24"/>
+          <w:szCs w:val="24"/>
+          <w:lang w:val="en-US" w:eastAsia="fr-CA"/>
+        </w:rPr>
+        <w:t>1-</w:t>
+      </w:r>
+      <w:r>
+        <w:rPr>
+          <w:rFonts w:ascii="Times New Roman" w:eastAsia="Times New Roman" w:hAnsi="Times New Roman" w:cs="Times New Roman"/>
+          <w:sz w:val="14"/>
+          <w:szCs w:val="14"/>
+          <w:lang w:val="en-US" w:eastAsia="fr-CA"/>
+        </w:rPr>
+        <w:t xml:space="preserve">      </w:t>
+      </w:r>
+      <w:r>
+        <w:rPr>
+          <w:rFonts w:ascii="Times New Roman" w:eastAsia="Times New Roman" w:hAnsi="Times New Roman" w:cs="Times New Roman"/>
+          <w:sz w:val="24"/>
+          <w:szCs w:val="24"/>
+          <w:lang w:val="en-US" w:eastAsia="fr-CA"/>
+        </w:rPr>
+        <w:t>The void setup sets all the components and the jingle in the circuit.</w:t>
+      </w:r>
+    </w:p>
+    <w:p>
+      <w:pPr>
+        <w:spacing w:after="0" w:line="254" w:lineRule="auto"/>
+        <w:ind w:left="720"/>
+        <w:rPr>
+          <w:rFonts w:ascii="Calibri" w:eastAsia="Times New Roman" w:hAnsi="Calibri" w:cs="Calibri"/>
+          <w:lang w:val="en-US" w:eastAsia="fr-CA"/>
+        </w:rPr>
+      </w:pPr>
+      <w:r>
+        <w:rPr>
+          <w:rFonts w:ascii="Times New Roman" w:eastAsia="Times New Roman" w:hAnsi="Times New Roman" w:cs="Times New Roman"/>
+          <w:sz w:val="24"/>
+          <w:szCs w:val="24"/>
+          <w:lang w:val="en-US" w:eastAsia="fr-CA"/>
+        </w:rPr>
+        <w:t>2-</w:t>
+      </w:r>
+      <w:r>
+        <w:rPr>
+          <w:rFonts w:ascii="Times New Roman" w:eastAsia="Times New Roman" w:hAnsi="Times New Roman" w:cs="Times New Roman"/>
+          <w:sz w:val="14"/>
+          <w:szCs w:val="14"/>
+          <w:lang w:val="en-US" w:eastAsia="fr-CA"/>
+        </w:rPr>
+        <w:t xml:space="preserve">      </w:t>
+      </w:r>
+      <w:r>
+        <w:rPr>
+          <w:rFonts w:ascii="Times New Roman" w:eastAsia="Times New Roman" w:hAnsi="Times New Roman" w:cs="Times New Roman"/>
+          <w:sz w:val="24"/>
+          <w:szCs w:val="24"/>
+          <w:lang w:val="en-US" w:eastAsia="fr-CA"/>
+        </w:rPr>
+        <w:t xml:space="preserve">The game starts with a jingle implemented with the void </w:t>
+      </w:r>
+      <w:r>
+        <w:rPr>
+          <w:rFonts w:ascii="Times New Roman" w:eastAsia="Times New Roman" w:hAnsi="Times New Roman" w:cs="Times New Roman"/>
+          <w:i/>
+          <w:iCs/>
+          <w:sz w:val="24"/>
+          <w:szCs w:val="24"/>
+          <w:lang w:val="en-US" w:eastAsia="fr-CA"/>
+        </w:rPr>
+        <w:t>startUpLightAndSound.</w:t>
+      </w:r>
+      <w:r>
+        <w:rPr>
+          <w:rFonts w:ascii="Times New Roman" w:eastAsia="Times New Roman" w:hAnsi="Times New Roman" w:cs="Times New Roman"/>
+          <w:sz w:val="24"/>
+          <w:szCs w:val="24"/>
+          <w:lang w:val="en-US" w:eastAsia="fr-CA"/>
+        </w:rPr>
+        <w:t xml:space="preserve"> </w:t>
+      </w:r>
+      <w:r>
+        <w:rPr>
+          <w:rFonts w:ascii="Times New Roman" w:eastAsia="Times New Roman" w:hAnsi="Times New Roman" w:cs="Times New Roman"/>
+          <w:sz w:val="24"/>
+          <w:szCs w:val="24"/>
+          <w:lang w:val="en-US" w:eastAsia="fr-CA"/>
+        </w:rPr>
+        <w:t xml:space="preserve">This void plays each note implemented into each LED after a delay of 100 milliseconds. </w:t>
+      </w:r>
+    </w:p>
+    <w:p>
+      <w:pPr>
+        <w:spacing w:after="0" w:line="254" w:lineRule="auto"/>
+        <w:ind w:left="720"/>
+        <w:rPr>
+          <w:rFonts w:ascii="Calibri" w:eastAsia="Times New Roman" w:hAnsi="Calibri" w:cs="Calibri"/>
+          <w:lang w:val="en-US" w:eastAsia="fr-CA"/>
+        </w:rPr>
+      </w:pPr>
+      <w:r>
+        <w:rPr>
+          <w:rFonts w:ascii="Times New Roman" w:eastAsia="Times New Roman" w:hAnsi="Times New Roman" w:cs="Times New Roman"/>
+          <w:sz w:val="24"/>
+          <w:szCs w:val="24"/>
+          <w:lang w:val="en-US" w:eastAsia="fr-CA"/>
+        </w:rPr>
+        <w:t>3-</w:t>
+      </w:r>
+      <w:r>
+        <w:rPr>
+          <w:rFonts w:ascii="Times New Roman" w:eastAsia="Times New Roman" w:hAnsi="Times New Roman" w:cs="Times New Roman"/>
+          <w:sz w:val="14"/>
+          <w:szCs w:val="14"/>
+          <w:lang w:val="en-US" w:eastAsia="fr-CA"/>
+        </w:rPr>
+        <w:t xml:space="preserve">      </w:t>
+      </w:r>
+      <w:r>
+        <w:rPr>
+          <w:rFonts w:ascii="Times New Roman" w:eastAsia="Times New Roman" w:hAnsi="Times New Roman" w:cs="Times New Roman"/>
+          <w:sz w:val="24"/>
+          <w:szCs w:val="24"/>
+          <w:lang w:val="en-US" w:eastAsia="fr-CA"/>
+        </w:rPr>
+        <w:t xml:space="preserve">In the void loop, a random music sequence is generated by a for loop. </w:t>
+      </w:r>
+    </w:p>
+    <w:p>
+      <w:pPr>
+        <w:spacing w:after="0" w:line="254" w:lineRule="auto"/>
+        <w:ind w:left="720"/>
+        <w:rPr>
+          <w:rFonts w:ascii="Calibri" w:eastAsia="Times New Roman" w:hAnsi="Calibri" w:cs="Calibri"/>
+          <w:lang w:val="en-US" w:eastAsia="fr-CA"/>
+        </w:rPr>
+      </w:pPr>
+      <w:r>
+        <w:rPr>
+          <w:rFonts w:ascii="Times New Roman" w:eastAsia="Times New Roman" w:hAnsi="Times New Roman" w:cs="Times New Roman"/>
+          <w:sz w:val="24"/>
+          <w:szCs w:val="24"/>
+          <w:lang w:val="en-US" w:eastAsia="fr-CA"/>
+        </w:rPr>
+        <w:t>4-</w:t>
+      </w:r>
+      <w:r>
+        <w:rPr>
+          <w:rFonts w:ascii="Times New Roman" w:eastAsia="Times New Roman" w:hAnsi="Times New Roman" w:cs="Times New Roman"/>
+          <w:sz w:val="14"/>
+          <w:szCs w:val="14"/>
+          <w:lang w:val="en-US" w:eastAsia="fr-CA"/>
+        </w:rPr>
+        <w:t xml:space="preserve">      </w:t>
+      </w:r>
+      <w:r>
+        <w:rPr>
+          <w:rFonts w:ascii="Times New Roman" w:eastAsia="Times New Roman" w:hAnsi="Times New Roman" w:cs="Times New Roman"/>
+          <w:sz w:val="24"/>
+          <w:szCs w:val="24"/>
+          <w:lang w:val="en-US" w:eastAsia="fr-CA"/>
+        </w:rPr>
+        <w:t xml:space="preserve">Once the game sequence is set, the user needs to press a button to start the game. </w:t>
+      </w:r>
+    </w:p>
+    <w:p>
+      <w:pPr>
+        <w:spacing w:after="0" w:line="254" w:lineRule="auto"/>
+        <w:ind w:left="720"/>
+        <w:rPr>
+          <w:rFonts w:ascii="Calibri" w:eastAsia="Times New Roman" w:hAnsi="Calibri" w:cs="Calibri"/>
+          <w:lang w:val="en-US" w:eastAsia="fr-CA"/>
+        </w:rPr>
+      </w:pPr>
+      <w:r>
+        <w:rPr>
+          <w:rFonts w:ascii="Times New Roman" w:eastAsia="Times New Roman" w:hAnsi="Times New Roman" w:cs="Times New Roman"/>
+          <w:sz w:val="24"/>
+          <w:szCs w:val="24"/>
+          <w:lang w:val="en-US" w:eastAsia="fr-CA"/>
+        </w:rPr>
+        <w:t xml:space="preserve">Once a button is pushed, the game starts. The first note plays, and the selected LED lights up; this action is implemented by the void </w:t>
+      </w:r>
+      <w:r>
+        <w:rPr>
+          <w:rFonts w:ascii="Times New Roman" w:eastAsia="Times New Roman" w:hAnsi="Times New Roman" w:cs="Times New Roman"/>
+          <w:i/>
+          <w:iCs/>
+          <w:sz w:val="24"/>
+          <w:szCs w:val="24"/>
+          <w:lang w:val="en-US" w:eastAsia="fr-CA"/>
+        </w:rPr>
+        <w:t>displayLightAndSound</w:t>
+      </w:r>
+      <w:r>
+        <w:rPr>
+          <w:rFonts w:ascii="Times New Roman" w:eastAsia="Times New Roman" w:hAnsi="Times New Roman" w:cs="Times New Roman"/>
+          <w:sz w:val="24"/>
+          <w:szCs w:val="24"/>
+          <w:lang w:val="en-US" w:eastAsia="fr-CA"/>
+        </w:rPr>
+        <w:t>, this void activates the LEDs and the Piezo buzzer. A timer generated by a for loop in the void loop will start too.</w:t>
+      </w:r>
+    </w:p>
+    <w:p>
+      <w:pPr>
+        <w:spacing w:after="0" w:line="254" w:lineRule="auto"/>
+        <w:ind w:left="720"/>
+        <w:rPr>
+          <w:rFonts w:ascii="Calibri" w:eastAsia="Times New Roman" w:hAnsi="Calibri" w:cs="Calibri"/>
+          <w:lang w:val="en-US" w:eastAsia="fr-CA"/>
+        </w:rPr>
+      </w:pPr>
+      <w:r>
+        <w:rPr>
+          <w:rFonts w:ascii="Times New Roman" w:eastAsia="Times New Roman" w:hAnsi="Times New Roman" w:cs="Times New Roman"/>
+          <w:sz w:val="24"/>
+          <w:szCs w:val="24"/>
+          <w:lang w:val="en-US" w:eastAsia="fr-CA"/>
+        </w:rPr>
+        <w:lastRenderedPageBreak/>
+        <w:t>5-</w:t>
+      </w:r>
+      <w:r>
+        <w:rPr>
+          <w:rFonts w:ascii="Times New Roman" w:eastAsia="Times New Roman" w:hAnsi="Times New Roman" w:cs="Times New Roman"/>
+          <w:sz w:val="14"/>
+          <w:szCs w:val="14"/>
+          <w:lang w:val="en-US" w:eastAsia="fr-CA"/>
+        </w:rPr>
+        <w:t xml:space="preserve">      </w:t>
+      </w:r>
+      <w:r>
+        <w:rPr>
+          <w:rFonts w:ascii="Times New Roman" w:eastAsia="Times New Roman" w:hAnsi="Times New Roman" w:cs="Times New Roman"/>
+          <w:sz w:val="24"/>
+          <w:szCs w:val="24"/>
+          <w:lang w:val="en-US" w:eastAsia="fr-CA"/>
+        </w:rPr>
+        <w:t xml:space="preserve">During the rounds, an if statement in the void loop checks whether or not the correct button sequence has been pressed before the timer ends. A Boolean called </w:t>
+      </w:r>
+      <w:r>
+        <w:rPr>
+          <w:rFonts w:ascii="Times New Roman" w:eastAsia="Times New Roman" w:hAnsi="Times New Roman" w:cs="Times New Roman"/>
+          <w:i/>
+          <w:iCs/>
+          <w:sz w:val="24"/>
+          <w:szCs w:val="24"/>
+          <w:lang w:val="en-US" w:eastAsia="fr-CA"/>
+        </w:rPr>
+        <w:t>checkButtonPush</w:t>
+      </w:r>
+      <w:r>
+        <w:rPr>
+          <w:rFonts w:ascii="Times New Roman" w:eastAsia="Times New Roman" w:hAnsi="Times New Roman" w:cs="Times New Roman"/>
+          <w:sz w:val="24"/>
+          <w:szCs w:val="24"/>
+          <w:lang w:val="en-US" w:eastAsia="fr-CA"/>
+        </w:rPr>
+        <w:t xml:space="preserve"> will also check whether the right buttons have been pressed or not. Each time a button is pressed, the selected LED lights up, and a sound will come out of the Piezo buzzer.</w:t>
+      </w:r>
+    </w:p>
+    <w:p>
+      <w:pPr>
+        <w:spacing w:after="0" w:line="254" w:lineRule="auto"/>
+        <w:ind w:left="720"/>
+        <w:rPr>
+          <w:rFonts w:ascii="Calibri" w:eastAsia="Times New Roman" w:hAnsi="Calibri" w:cs="Calibri"/>
+          <w:lang w:val="en-US" w:eastAsia="fr-CA"/>
+        </w:rPr>
+      </w:pPr>
+      <w:r>
+        <w:rPr>
+          <w:rFonts w:ascii="Times New Roman" w:eastAsia="Times New Roman" w:hAnsi="Times New Roman" w:cs="Times New Roman"/>
+          <w:sz w:val="24"/>
+          <w:szCs w:val="24"/>
+          <w:lang w:val="en-US" w:eastAsia="fr-CA"/>
+        </w:rPr>
+        <w:t>6-</w:t>
+      </w:r>
+      <w:r>
+        <w:rPr>
+          <w:rFonts w:ascii="Times New Roman" w:eastAsia="Times New Roman" w:hAnsi="Times New Roman" w:cs="Times New Roman"/>
+          <w:sz w:val="14"/>
+          <w:szCs w:val="14"/>
+          <w:lang w:val="en-US" w:eastAsia="fr-CA"/>
+        </w:rPr>
+        <w:t xml:space="preserve">      </w:t>
+      </w:r>
+      <w:r>
+        <w:rPr>
+          <w:rFonts w:ascii="Times New Roman" w:eastAsia="Times New Roman" w:hAnsi="Times New Roman" w:cs="Times New Roman"/>
+          <w:sz w:val="24"/>
+          <w:szCs w:val="24"/>
+          <w:lang w:val="en-US" w:eastAsia="fr-CA"/>
+        </w:rPr>
+        <w:t>If the timer ends before the user makes an action or presses the wrong button, the if statement in the void loop will activate a game over sound and reset the game, playing the introduction jingle again.</w:t>
+      </w:r>
+    </w:p>
+    <w:p>
+      <w:pPr>
+        <w:spacing w:after="0" w:line="254" w:lineRule="auto"/>
+        <w:ind w:left="720"/>
+        <w:rPr>
+          <w:rFonts w:ascii="Calibri" w:eastAsia="Times New Roman" w:hAnsi="Calibri" w:cs="Calibri"/>
+          <w:lang w:val="en-US" w:eastAsia="fr-CA"/>
+        </w:rPr>
+      </w:pPr>
+      <w:r>
+        <w:rPr>
+          <w:rFonts w:ascii="Times New Roman" w:eastAsia="Times New Roman" w:hAnsi="Times New Roman" w:cs="Times New Roman"/>
+          <w:sz w:val="24"/>
+          <w:szCs w:val="24"/>
+          <w:lang w:val="en-US" w:eastAsia="fr-CA"/>
+        </w:rPr>
+        <w:t>7-</w:t>
+      </w:r>
+      <w:r>
+        <w:rPr>
+          <w:rFonts w:ascii="Times New Roman" w:eastAsia="Times New Roman" w:hAnsi="Times New Roman" w:cs="Times New Roman"/>
+          <w:sz w:val="14"/>
+          <w:szCs w:val="14"/>
+          <w:lang w:val="en-US" w:eastAsia="fr-CA"/>
+        </w:rPr>
+        <w:t xml:space="preserve">      </w:t>
+      </w:r>
+      <w:r>
+        <w:rPr>
+          <w:rFonts w:ascii="Times New Roman" w:eastAsia="Times New Roman" w:hAnsi="Times New Roman" w:cs="Times New Roman"/>
+          <w:sz w:val="24"/>
+          <w:szCs w:val="24"/>
+          <w:lang w:val="en-US" w:eastAsia="fr-CA"/>
+        </w:rPr>
+        <w:t xml:space="preserve">If the player made the correct music sequence, the music sequence repeats with a new note added to the melody. This new note is added by the integer </w:t>
+      </w:r>
+      <w:r>
+        <w:rPr>
+          <w:rFonts w:ascii="Times New Roman" w:eastAsia="Times New Roman" w:hAnsi="Times New Roman" w:cs="Times New Roman"/>
+          <w:i/>
+          <w:iCs/>
+          <w:sz w:val="24"/>
+          <w:szCs w:val="24"/>
+          <w:lang w:val="en-US" w:eastAsia="fr-CA"/>
+        </w:rPr>
+        <w:t>getButtonPush</w:t>
+      </w:r>
+      <w:r>
+        <w:rPr>
+          <w:rFonts w:ascii="Times New Roman" w:eastAsia="Times New Roman" w:hAnsi="Times New Roman" w:cs="Times New Roman"/>
+          <w:sz w:val="24"/>
+          <w:szCs w:val="24"/>
+          <w:lang w:val="en-US" w:eastAsia="fr-CA"/>
+        </w:rPr>
+        <w:t>.  </w:t>
+      </w:r>
+    </w:p>
+    <w:p>
+      <w:pPr>
+        <w:spacing w:line="254" w:lineRule="auto"/>
+        <w:ind w:left="720"/>
+        <w:rPr>
+          <w:rFonts w:ascii="Calibri" w:eastAsia="Times New Roman" w:hAnsi="Calibri" w:cs="Calibri"/>
+          <w:lang w:val="en-US" w:eastAsia="fr-CA"/>
+        </w:rPr>
+      </w:pPr>
+      <w:r>
+        <w:rPr>
+          <w:rFonts w:ascii="Times New Roman" w:eastAsia="Times New Roman" w:hAnsi="Times New Roman" w:cs="Times New Roman"/>
+          <w:sz w:val="24"/>
+          <w:szCs w:val="24"/>
+          <w:lang w:val="en-US" w:eastAsia="fr-CA"/>
+        </w:rPr>
+        <w:t>8-</w:t>
+      </w:r>
+      <w:r>
+        <w:rPr>
+          <w:rFonts w:ascii="Times New Roman" w:eastAsia="Times New Roman" w:hAnsi="Times New Roman" w:cs="Times New Roman"/>
+          <w:sz w:val="14"/>
+          <w:szCs w:val="14"/>
+          <w:lang w:val="en-US" w:eastAsia="fr-CA"/>
+        </w:rPr>
+        <w:t xml:space="preserve">      </w:t>
+      </w:r>
+      <w:r>
+        <w:rPr>
+          <w:rFonts w:ascii="Times New Roman" w:eastAsia="Times New Roman" w:hAnsi="Times New Roman" w:cs="Times New Roman"/>
+          <w:sz w:val="24"/>
+          <w:szCs w:val="24"/>
+          <w:lang w:val="en-US" w:eastAsia="fr-CA"/>
+        </w:rPr>
+        <w:t xml:space="preserve">The game will continue like this until the player fails. This endless gameplay is caused by the static integer </w:t>
+      </w:r>
+      <w:r>
+        <w:rPr>
+          <w:rFonts w:ascii="Times New Roman" w:eastAsia="Times New Roman" w:hAnsi="Times New Roman" w:cs="Times New Roman"/>
+          <w:i/>
+          <w:iCs/>
+          <w:sz w:val="24"/>
+          <w:szCs w:val="24"/>
+          <w:lang w:val="en-US" w:eastAsia="fr-CA"/>
+        </w:rPr>
+        <w:t>sequenceLength</w:t>
+      </w:r>
+      <w:r>
+        <w:rPr>
+          <w:rFonts w:ascii="Times New Roman" w:eastAsia="Times New Roman" w:hAnsi="Times New Roman" w:cs="Times New Roman"/>
+          <w:sz w:val="24"/>
+          <w:szCs w:val="24"/>
+          <w:lang w:val="en-US" w:eastAsia="fr-CA"/>
+        </w:rPr>
+        <w:t>.</w:t>
+      </w:r>
+    </w:p>
+    <w:p>
+      <w:pPr>
+        <w:spacing w:line="254" w:lineRule="auto"/>
+        <w:rPr>
+          <w:rFonts w:ascii="Calibri" w:eastAsia="Times New Roman" w:hAnsi="Calibri" w:cs="Calibri"/>
+          <w:lang w:val="en-US" w:eastAsia="fr-CA"/>
+        </w:rPr>
+      </w:pPr>
       <w:r>
         <w:rPr>
           <w:rFonts w:ascii="Times New Roman" w:eastAsia="Times New Roman" w:hAnsi="Times New Roman" w:cs="Times New Roman"/>
@@ -1033,7 +1490,133 @@
           <w:szCs w:val="24"/>
           <w:lang w:val="en-US" w:eastAsia="fr-CA"/>
         </w:rPr>
-        <w:t>)</w:t>
+        <w:t xml:space="preserve">ii) </w:t>
+      </w:r>
+    </w:p>
+    <w:p>
+      <w:pPr>
+        <w:spacing w:line="254" w:lineRule="auto"/>
+        <w:rPr>
+          <w:rFonts w:ascii="Calibri" w:eastAsia="Times New Roman" w:hAnsi="Calibri" w:cs="Calibri"/>
+          <w:lang w:val="en-US" w:eastAsia="fr-CA"/>
+        </w:rPr>
+      </w:pPr>
+      <w:r>
+        <w:rPr>
+          <w:rFonts w:ascii="Times New Roman" w:eastAsia="Times New Roman" w:hAnsi="Times New Roman" w:cs="Times New Roman"/>
+          <w:sz w:val="24"/>
+          <w:szCs w:val="24"/>
+          <w:lang w:val="en-US" w:eastAsia="fr-CA"/>
+        </w:rPr>
+        <w:t xml:space="preserve">The </w:t>
+      </w:r>
+      <w:r>
+        <w:rPr>
+          <w:rFonts w:ascii="Times New Roman" w:eastAsia="Times New Roman" w:hAnsi="Times New Roman" w:cs="Times New Roman"/>
+          <w:i/>
+          <w:iCs/>
+          <w:sz w:val="24"/>
+          <w:szCs w:val="24"/>
+          <w:lang w:val="en-US" w:eastAsia="fr-CA"/>
+        </w:rPr>
+        <w:t>startUpLightAndSound</w:t>
+      </w:r>
+      <w:r>
+        <w:rPr>
+          <w:rFonts w:ascii="Times New Roman" w:eastAsia="Times New Roman" w:hAnsi="Times New Roman" w:cs="Times New Roman"/>
+          <w:sz w:val="24"/>
+          <w:szCs w:val="24"/>
+          <w:lang w:val="en-US" w:eastAsia="fr-CA"/>
+        </w:rPr>
+        <w:t xml:space="preserve"> void introduces the player to the game by playing a jingle. </w:t>
+      </w:r>
+      <w:r>
+        <w:rPr>
+          <w:rFonts w:ascii="Times New Roman" w:eastAsia="Times New Roman" w:hAnsi="Times New Roman" w:cs="Times New Roman"/>
+          <w:lang w:val="en-US" w:eastAsia="fr-CA"/>
+        </w:rPr>
+        <w:t xml:space="preserve">The void loop establishes the gameplay. It generates the random music sequence that the player will need to figure out, the rounds, timer, and the game over statement. The </w:t>
+      </w:r>
+      <w:r>
+        <w:rPr>
+          <w:rFonts w:ascii="Times New Roman" w:eastAsia="Times New Roman" w:hAnsi="Times New Roman" w:cs="Times New Roman"/>
+          <w:i/>
+          <w:iCs/>
+          <w:lang w:val="en-US" w:eastAsia="fr-CA"/>
+        </w:rPr>
+        <w:t>checkButtonPush</w:t>
+      </w:r>
+      <w:r>
+        <w:rPr>
+          <w:rFonts w:ascii="Times New Roman" w:eastAsia="Times New Roman" w:hAnsi="Times New Roman" w:cs="Times New Roman"/>
+          <w:lang w:val="en-US" w:eastAsia="fr-CA"/>
+        </w:rPr>
+        <w:t xml:space="preserve"> Boolean verifies if the user's pressed button sequence is correct and gives the result of the current round.</w:t>
+      </w:r>
+      <w:r>
+        <w:rPr>
+          <w:rFonts w:ascii="Times New Roman" w:eastAsia="Times New Roman" w:hAnsi="Times New Roman" w:cs="Times New Roman"/>
+          <w:sz w:val="24"/>
+          <w:szCs w:val="24"/>
+          <w:lang w:val="en-US" w:eastAsia="fr-CA"/>
+        </w:rPr>
+        <w:t xml:space="preserve"> </w:t>
+      </w:r>
+      <w:r>
+        <w:rPr>
+          <w:rFonts w:ascii="Times New Roman" w:eastAsia="Times New Roman" w:hAnsi="Times New Roman" w:cs="Times New Roman"/>
+          <w:lang w:val="en-US" w:eastAsia="fr-CA"/>
+        </w:rPr>
+        <w:t xml:space="preserve">The integer </w:t>
+      </w:r>
+      <w:r>
+        <w:rPr>
+          <w:rFonts w:ascii="Times New Roman" w:eastAsia="Times New Roman" w:hAnsi="Times New Roman" w:cs="Times New Roman"/>
+          <w:i/>
+          <w:iCs/>
+          <w:lang w:val="en-US" w:eastAsia="fr-CA"/>
+        </w:rPr>
+        <w:t>getButtonPush</w:t>
+      </w:r>
+      <w:r>
+        <w:rPr>
+          <w:rFonts w:ascii="Times New Roman" w:eastAsia="Times New Roman" w:hAnsi="Times New Roman" w:cs="Times New Roman"/>
+          <w:lang w:val="en-US" w:eastAsia="fr-CA"/>
+        </w:rPr>
+        <w:t xml:space="preserve"> plays the music sequence generated while adding a new note each round. </w:t>
+      </w:r>
+    </w:p>
+    <w:p>
+      <w:pPr>
+        <w:spacing w:line="256" w:lineRule="auto"/>
+        <w:rPr>
+          <w:rFonts w:ascii="Times New Roman" w:hAnsi="Times New Roman" w:cs="Times New Roman"/>
+          <w:lang w:val="en-US"/>
+        </w:rPr>
+      </w:pPr>
+    </w:p>
+    <w:p>
+      <w:pPr>
+        <w:spacing w:line="256" w:lineRule="auto"/>
+        <w:rPr>
+          <w:rFonts w:ascii="Times New Roman" w:hAnsi="Times New Roman" w:cs="Times New Roman"/>
+          <w:b/>
+          <w:bCs/>
+          <w:sz w:val="24"/>
+          <w:szCs w:val="24"/>
+          <w:lang w:val="en-US"/>
+        </w:rPr>
+      </w:pPr>
+      <w:r>
+        <w:rPr>
+          <w:rFonts w:ascii="Times New Roman" w:hAnsi="Times New Roman" w:cs="Times New Roman"/>
+          <w:b/>
+          <w:bCs/>
+          <w:sz w:val="24"/>
+          <w:szCs w:val="24"/>
+          <w:lang w:val="en-US"/>
+        </w:rPr>
+        <w:t xml:space="preserve">Part Two B: </w:t>
       </w:r>
     </w:p>
     <w:p>
@@ -1041,539 +1624,94 @@
         <w:pStyle w:val="Paragraphedeliste"/>
         <w:numPr>
           <w:ilvl w:val="0"/>
-          <w:numId w:val="2"/>
+          <w:numId w:val="3"/>
         </w:numPr>
         <w:spacing w:line="256" w:lineRule="auto"/>
         <w:rPr>
-          <w:rFonts w:ascii="Times New Roman" w:eastAsia="Times New Roman" w:hAnsi="Times New Roman" w:cs="Times New Roman"/>
-          <w:sz w:val="24"/>
-          <w:szCs w:val="24"/>
-          <w:lang w:val="en-US" w:eastAsia="fr-CA"/>
-        </w:rPr>
-      </w:pPr>
-      <w:r>
-        <w:rPr>
-          <w:rFonts w:ascii="Times New Roman" w:eastAsia="Times New Roman" w:hAnsi="Times New Roman" w:cs="Times New Roman"/>
-          <w:sz w:val="24"/>
-          <w:szCs w:val="24"/>
-          <w:lang w:val="en-US" w:eastAsia="fr-CA"/>
-        </w:rPr>
-        <w:t>The game starts with a jingle</w:t>
-      </w:r>
-      <w:r>
-        <w:rPr>
-          <w:rFonts w:ascii="Times New Roman" w:eastAsia="Times New Roman" w:hAnsi="Times New Roman" w:cs="Times New Roman"/>
-          <w:sz w:val="24"/>
-          <w:szCs w:val="24"/>
-          <w:lang w:val="en-US" w:eastAsia="fr-CA"/>
-        </w:rPr>
-        <w:t xml:space="preserve"> implemented with the integer “</w:t>
-      </w:r>
-      <w:proofErr w:type="spellStart"/>
-      <w:r>
-        <w:rPr>
-          <w:rFonts w:ascii="Times New Roman" w:eastAsia="Times New Roman" w:hAnsi="Times New Roman" w:cs="Times New Roman"/>
-          <w:sz w:val="24"/>
-          <w:szCs w:val="24"/>
-          <w:lang w:val="en-US" w:eastAsia="fr-CA"/>
-        </w:rPr>
-        <w:t>ledButtonHalfPeriod</w:t>
-      </w:r>
-      <w:proofErr w:type="spellEnd"/>
-      <w:r>
-        <w:rPr>
-          <w:rFonts w:ascii="Times New Roman" w:eastAsia="Times New Roman" w:hAnsi="Times New Roman" w:cs="Times New Roman"/>
-          <w:sz w:val="24"/>
-          <w:szCs w:val="24"/>
-          <w:lang w:val="en-US" w:eastAsia="fr-CA"/>
-        </w:rPr>
-        <w:t>”</w:t>
-      </w:r>
-    </w:p>
-    <w:p>
-      <w:pPr>
-        <w:spacing w:line="256" w:lineRule="auto"/>
-        <w:rPr>
-          <w:rFonts w:ascii="Times New Roman" w:eastAsia="Times New Roman" w:hAnsi="Times New Roman" w:cs="Times New Roman"/>
-          <w:sz w:val="24"/>
-          <w:szCs w:val="24"/>
-          <w:lang w:val="en-US" w:eastAsia="fr-CA"/>
-        </w:rPr>
-      </w:pPr>
-      <w:r>
-        <w:rPr>
-          <w:rFonts w:ascii="Times New Roman" w:eastAsia="Times New Roman" w:hAnsi="Times New Roman" w:cs="Times New Roman"/>
-          <w:sz w:val="24"/>
-          <w:szCs w:val="24"/>
-          <w:lang w:val="en-US" w:eastAsia="fr-CA"/>
-        </w:rPr>
-        <w:t>2-</w:t>
-      </w:r>
-      <w:r>
-        <w:rPr>
-          <w:rFonts w:ascii="Times New Roman" w:eastAsia="Times New Roman" w:hAnsi="Times New Roman" w:cs="Times New Roman"/>
-          <w:sz w:val="24"/>
-          <w:szCs w:val="24"/>
-          <w:lang w:val="en-US" w:eastAsia="fr-CA"/>
-        </w:rPr>
-        <w:t>To start the game, the user needs to press a button</w:t>
-      </w:r>
-      <w:r>
-        <w:rPr>
-          <w:rFonts w:ascii="Times New Roman" w:eastAsia="Times New Roman" w:hAnsi="Times New Roman" w:cs="Times New Roman"/>
-          <w:sz w:val="24"/>
-          <w:szCs w:val="24"/>
-          <w:lang w:val="en-US" w:eastAsia="fr-CA"/>
-        </w:rPr>
-        <w:t>. This action is implemented by the Boolean “</w:t>
-      </w:r>
-      <w:proofErr w:type="spellStart"/>
-      <w:r>
-        <w:rPr>
-          <w:rFonts w:ascii="Times New Roman" w:eastAsia="Times New Roman" w:hAnsi="Times New Roman" w:cs="Times New Roman"/>
-          <w:sz w:val="24"/>
-          <w:szCs w:val="24"/>
-          <w:lang w:val="en-US" w:eastAsia="fr-CA"/>
-        </w:rPr>
-        <w:t>checkButtonPush</w:t>
-      </w:r>
-      <w:proofErr w:type="spellEnd"/>
-      <w:r>
-        <w:rPr>
-          <w:rFonts w:ascii="Times New Roman" w:eastAsia="Times New Roman" w:hAnsi="Times New Roman" w:cs="Times New Roman"/>
-          <w:sz w:val="24"/>
-          <w:szCs w:val="24"/>
-          <w:lang w:val="en-US" w:eastAsia="fr-CA"/>
-        </w:rPr>
-        <w:t xml:space="preserve">”. </w:t>
-      </w:r>
-      <w:r>
-        <w:rPr>
-          <w:rFonts w:ascii="Times New Roman" w:eastAsia="Times New Roman" w:hAnsi="Times New Roman" w:cs="Times New Roman"/>
-          <w:sz w:val="24"/>
-          <w:szCs w:val="24"/>
-          <w:lang w:val="en-US" w:eastAsia="fr-CA"/>
-        </w:rPr>
-        <w:t xml:space="preserve">This </w:t>
-      </w:r>
-      <w:r>
-        <w:rPr>
-          <w:rFonts w:ascii="Times New Roman" w:eastAsia="Times New Roman" w:hAnsi="Times New Roman" w:cs="Times New Roman"/>
-          <w:sz w:val="24"/>
-          <w:szCs w:val="24"/>
-          <w:lang w:val="en-US" w:eastAsia="fr-CA"/>
-        </w:rPr>
-        <w:t>Boolean</w:t>
-      </w:r>
-      <w:r>
-        <w:rPr>
-          <w:rFonts w:ascii="Times New Roman" w:eastAsia="Times New Roman" w:hAnsi="Times New Roman" w:cs="Times New Roman"/>
-          <w:sz w:val="24"/>
-          <w:szCs w:val="24"/>
-          <w:lang w:val="en-US" w:eastAsia="fr-CA"/>
-        </w:rPr>
-        <w:t xml:space="preserve"> checks whether the button is pressed or not.</w:t>
-      </w:r>
-      <w:r>
-        <w:rPr>
-          <w:rFonts w:ascii="Times New Roman" w:eastAsia="Times New Roman" w:hAnsi="Times New Roman" w:cs="Times New Roman"/>
-          <w:sz w:val="24"/>
-          <w:szCs w:val="24"/>
-          <w:lang w:val="en-US" w:eastAsia="fr-CA"/>
-        </w:rPr>
-        <w:t xml:space="preserve"> </w:t>
-      </w:r>
-    </w:p>
-    <w:p>
-      <w:pPr>
-        <w:pStyle w:val="Paragraphedeliste"/>
-        <w:numPr>
-          <w:ilvl w:val="0"/>
-          <w:numId w:val="2"/>
-        </w:numPr>
-        <w:spacing w:line="256" w:lineRule="auto"/>
-        <w:rPr>
-          <w:rFonts w:ascii="Times New Roman" w:eastAsia="Times New Roman" w:hAnsi="Times New Roman" w:cs="Times New Roman"/>
-          <w:sz w:val="24"/>
-          <w:szCs w:val="24"/>
-          <w:lang w:val="en-US" w:eastAsia="fr-CA"/>
-        </w:rPr>
-      </w:pPr>
-      <w:r>
-        <w:rPr>
-          <w:rFonts w:ascii="Times New Roman" w:eastAsia="Times New Roman" w:hAnsi="Times New Roman" w:cs="Times New Roman"/>
-          <w:sz w:val="24"/>
-          <w:szCs w:val="24"/>
-          <w:lang w:val="en-US" w:eastAsia="fr-CA"/>
-        </w:rPr>
-        <w:t xml:space="preserve">The first note plays and the </w:t>
-      </w:r>
-      <w:r>
-        <w:rPr>
-          <w:rFonts w:ascii="Times New Roman" w:eastAsia="Times New Roman" w:hAnsi="Times New Roman" w:cs="Times New Roman"/>
-          <w:sz w:val="24"/>
-          <w:szCs w:val="24"/>
-          <w:lang w:val="en-US" w:eastAsia="fr-CA"/>
-        </w:rPr>
-        <w:t>selected LED lights up</w:t>
-      </w:r>
-      <w:r>
-        <w:rPr>
-          <w:rFonts w:ascii="Times New Roman" w:eastAsia="Times New Roman" w:hAnsi="Times New Roman" w:cs="Times New Roman"/>
-          <w:sz w:val="24"/>
-          <w:szCs w:val="24"/>
-          <w:lang w:val="en-US" w:eastAsia="fr-CA"/>
-        </w:rPr>
-        <w:t>, this action is implemented by the void “</w:t>
-      </w:r>
-      <w:proofErr w:type="spellStart"/>
-      <w:r>
-        <w:rPr>
-          <w:rFonts w:ascii="Times New Roman" w:eastAsia="Times New Roman" w:hAnsi="Times New Roman" w:cs="Times New Roman"/>
-          <w:sz w:val="24"/>
-          <w:szCs w:val="24"/>
-          <w:lang w:val="en-US" w:eastAsia="fr-CA"/>
-        </w:rPr>
-        <w:t>displayLightAndSound</w:t>
-      </w:r>
-      <w:proofErr w:type="spellEnd"/>
-      <w:r>
-        <w:rPr>
-          <w:rFonts w:ascii="Times New Roman" w:eastAsia="Times New Roman" w:hAnsi="Times New Roman" w:cs="Times New Roman"/>
-          <w:sz w:val="24"/>
-          <w:szCs w:val="24"/>
-          <w:lang w:val="en-US" w:eastAsia="fr-CA"/>
-        </w:rPr>
-        <w:t>”</w:t>
-      </w:r>
-      <w:r>
-        <w:rPr>
-          <w:rFonts w:ascii="Times New Roman" w:eastAsia="Times New Roman" w:hAnsi="Times New Roman" w:cs="Times New Roman"/>
-          <w:sz w:val="24"/>
-          <w:szCs w:val="24"/>
-          <w:lang w:val="en-US" w:eastAsia="fr-CA"/>
-        </w:rPr>
-        <w:t xml:space="preserve">, this void activate the LEDs and the Piezo buzzer once the </w:t>
-      </w:r>
-      <w:r>
-        <w:rPr>
-          <w:rFonts w:ascii="Times New Roman" w:eastAsia="Times New Roman" w:hAnsi="Times New Roman" w:cs="Times New Roman"/>
-          <w:sz w:val="24"/>
-          <w:szCs w:val="24"/>
-          <w:lang w:val="en-US" w:eastAsia="fr-CA"/>
-        </w:rPr>
-        <w:lastRenderedPageBreak/>
-        <w:t>user’s trial is over. Another void called “</w:t>
-      </w:r>
-      <w:proofErr w:type="spellStart"/>
-      <w:r>
-        <w:rPr>
-          <w:rFonts w:ascii="Times New Roman" w:eastAsia="Times New Roman" w:hAnsi="Times New Roman" w:cs="Times New Roman"/>
-          <w:sz w:val="24"/>
-          <w:szCs w:val="24"/>
-          <w:lang w:val="en-US" w:eastAsia="fr-CA"/>
-        </w:rPr>
-        <w:t>startUpLightAndSound</w:t>
-      </w:r>
-      <w:proofErr w:type="spellEnd"/>
-      <w:r>
-        <w:rPr>
-          <w:rFonts w:ascii="Times New Roman" w:eastAsia="Times New Roman" w:hAnsi="Times New Roman" w:cs="Times New Roman"/>
-          <w:sz w:val="24"/>
-          <w:szCs w:val="24"/>
-          <w:lang w:val="en-US" w:eastAsia="fr-CA"/>
-        </w:rPr>
-        <w:t xml:space="preserve">” </w:t>
-      </w:r>
-      <w:r>
-        <w:rPr>
-          <w:rFonts w:ascii="Times New Roman" w:eastAsia="Times New Roman" w:hAnsi="Times New Roman" w:cs="Times New Roman"/>
-          <w:sz w:val="24"/>
-          <w:szCs w:val="24"/>
-          <w:lang w:val="en-US" w:eastAsia="fr-CA"/>
-        </w:rPr>
-        <w:t xml:space="preserve">concretely </w:t>
-      </w:r>
-      <w:r>
-        <w:rPr>
-          <w:rFonts w:ascii="Times New Roman" w:eastAsia="Times New Roman" w:hAnsi="Times New Roman" w:cs="Times New Roman"/>
-          <w:sz w:val="24"/>
-          <w:szCs w:val="24"/>
-          <w:lang w:val="en-US" w:eastAsia="fr-CA"/>
-        </w:rPr>
-        <w:t xml:space="preserve">light ups the LEDs and start </w:t>
-      </w:r>
-      <w:proofErr w:type="spellStart"/>
-      <w:r>
-        <w:rPr>
-          <w:rFonts w:ascii="Times New Roman" w:eastAsia="Times New Roman" w:hAnsi="Times New Roman" w:cs="Times New Roman"/>
-          <w:sz w:val="24"/>
-          <w:szCs w:val="24"/>
-          <w:lang w:val="en-US" w:eastAsia="fr-CA"/>
-        </w:rPr>
-        <w:t>playng</w:t>
-      </w:r>
-      <w:proofErr w:type="spellEnd"/>
-      <w:r>
-        <w:rPr>
-          <w:rFonts w:ascii="Times New Roman" w:eastAsia="Times New Roman" w:hAnsi="Times New Roman" w:cs="Times New Roman"/>
-          <w:sz w:val="24"/>
-          <w:szCs w:val="24"/>
-          <w:lang w:val="en-US" w:eastAsia="fr-CA"/>
-        </w:rPr>
-        <w:t xml:space="preserve"> the notes</w:t>
-      </w:r>
-      <w:r>
-        <w:rPr>
-          <w:rFonts w:ascii="Times New Roman" w:eastAsia="Times New Roman" w:hAnsi="Times New Roman" w:cs="Times New Roman"/>
-          <w:sz w:val="24"/>
-          <w:szCs w:val="24"/>
-          <w:lang w:val="en-US" w:eastAsia="fr-CA"/>
-        </w:rPr>
-        <w:t xml:space="preserve"> in the Piezo buzzer.</w:t>
-      </w:r>
-      <w:r>
-        <w:rPr>
-          <w:rFonts w:ascii="Times New Roman" w:eastAsia="Times New Roman" w:hAnsi="Times New Roman" w:cs="Times New Roman"/>
-          <w:sz w:val="24"/>
-          <w:szCs w:val="24"/>
-          <w:lang w:val="en-US" w:eastAsia="fr-CA"/>
-        </w:rPr>
-        <w:t xml:space="preserve"> </w:t>
-      </w:r>
-    </w:p>
-    <w:p>
-      <w:pPr>
-        <w:spacing w:line="256" w:lineRule="auto"/>
-        <w:rPr>
-          <w:rFonts w:ascii="Times New Roman" w:eastAsia="Times New Roman" w:hAnsi="Times New Roman" w:cs="Times New Roman"/>
-          <w:sz w:val="24"/>
-          <w:szCs w:val="24"/>
-          <w:lang w:val="en-US" w:eastAsia="fr-CA"/>
-        </w:rPr>
-      </w:pPr>
-      <w:r>
-        <w:rPr>
-          <w:rFonts w:ascii="Times New Roman" w:eastAsia="Times New Roman" w:hAnsi="Times New Roman" w:cs="Times New Roman"/>
-          <w:sz w:val="24"/>
-          <w:szCs w:val="24"/>
-          <w:lang w:val="en-US" w:eastAsia="fr-CA"/>
-        </w:rPr>
-        <w:t>4-</w:t>
-      </w:r>
-      <w:r>
-        <w:rPr>
-          <w:rFonts w:ascii="Times New Roman" w:eastAsia="Times New Roman" w:hAnsi="Times New Roman" w:cs="Times New Roman"/>
-          <w:sz w:val="24"/>
-          <w:szCs w:val="24"/>
-          <w:lang w:val="en-US" w:eastAsia="fr-CA"/>
-        </w:rPr>
-        <w:t>The user need to press the button of the played note</w:t>
-      </w:r>
-    </w:p>
-    <w:p>
-      <w:pPr>
-        <w:spacing w:line="256" w:lineRule="auto"/>
-        <w:rPr>
-          <w:rFonts w:ascii="Times New Roman" w:eastAsia="Times New Roman" w:hAnsi="Times New Roman" w:cs="Times New Roman"/>
-          <w:sz w:val="24"/>
-          <w:szCs w:val="24"/>
-          <w:lang w:val="en-US" w:eastAsia="fr-CA"/>
-        </w:rPr>
-      </w:pPr>
-      <w:r>
-        <w:rPr>
-          <w:rFonts w:ascii="Times New Roman" w:eastAsia="Times New Roman" w:hAnsi="Times New Roman" w:cs="Times New Roman"/>
-          <w:sz w:val="24"/>
-          <w:szCs w:val="24"/>
-          <w:lang w:val="en-US" w:eastAsia="fr-CA"/>
-        </w:rPr>
-        <w:t>5-</w:t>
-      </w:r>
-      <w:r>
-        <w:rPr>
-          <w:rFonts w:ascii="Times New Roman" w:eastAsia="Times New Roman" w:hAnsi="Times New Roman" w:cs="Times New Roman"/>
-          <w:sz w:val="24"/>
-          <w:szCs w:val="24"/>
-          <w:lang w:val="en-US" w:eastAsia="fr-CA"/>
-        </w:rPr>
-        <w:t xml:space="preserve"> If right, the music sequence repeats with a new note added on the melody</w:t>
-      </w:r>
-    </w:p>
-    <w:p>
-      <w:pPr>
-        <w:spacing w:line="256" w:lineRule="auto"/>
-        <w:rPr>
-          <w:rFonts w:ascii="Times New Roman" w:eastAsia="Times New Roman" w:hAnsi="Times New Roman" w:cs="Times New Roman"/>
-          <w:sz w:val="24"/>
-          <w:szCs w:val="24"/>
-          <w:lang w:val="en-US" w:eastAsia="fr-CA"/>
-        </w:rPr>
-      </w:pPr>
-      <w:r>
-        <w:rPr>
-          <w:rFonts w:ascii="Times New Roman" w:eastAsia="Times New Roman" w:hAnsi="Times New Roman" w:cs="Times New Roman"/>
-          <w:sz w:val="24"/>
-          <w:szCs w:val="24"/>
-          <w:lang w:val="en-US" w:eastAsia="fr-CA"/>
-        </w:rPr>
-        <w:t>6-</w:t>
-      </w:r>
-      <w:r>
-        <w:rPr>
-          <w:rFonts w:ascii="Times New Roman" w:eastAsia="Times New Roman" w:hAnsi="Times New Roman" w:cs="Times New Roman"/>
-          <w:sz w:val="24"/>
-          <w:szCs w:val="24"/>
-          <w:lang w:val="en-US" w:eastAsia="fr-CA"/>
-        </w:rPr>
-        <w:t xml:space="preserve"> The player needs to press each round the button sequence of the selected lights until they got it wrong</w:t>
-      </w:r>
-      <w:r>
-        <w:rPr>
-          <w:rFonts w:ascii="Times New Roman" w:eastAsia="Times New Roman" w:hAnsi="Times New Roman" w:cs="Times New Roman"/>
-          <w:sz w:val="24"/>
-          <w:szCs w:val="24"/>
-          <w:lang w:val="en-US" w:eastAsia="fr-CA"/>
-        </w:rPr>
-        <w:t>. This sequence of button presses is checked in the integer “</w:t>
-      </w:r>
-      <w:proofErr w:type="spellStart"/>
-      <w:r>
-        <w:rPr>
-          <w:rFonts w:ascii="Times New Roman" w:eastAsia="Times New Roman" w:hAnsi="Times New Roman" w:cs="Times New Roman"/>
-          <w:sz w:val="24"/>
-          <w:szCs w:val="24"/>
-          <w:lang w:val="en-US" w:eastAsia="fr-CA"/>
-        </w:rPr>
-        <w:t>getButtonPush</w:t>
-      </w:r>
-      <w:proofErr w:type="spellEnd"/>
-      <w:r>
-        <w:rPr>
-          <w:rFonts w:ascii="Times New Roman" w:eastAsia="Times New Roman" w:hAnsi="Times New Roman" w:cs="Times New Roman"/>
-          <w:sz w:val="24"/>
-          <w:szCs w:val="24"/>
-          <w:lang w:val="en-US" w:eastAsia="fr-CA"/>
-        </w:rPr>
-        <w:t>”</w:t>
-      </w:r>
-    </w:p>
-    <w:p>
-      <w:pPr>
-        <w:spacing w:line="256" w:lineRule="auto"/>
-        <w:rPr>
-          <w:rFonts w:ascii="Times New Roman" w:eastAsia="Times New Roman" w:hAnsi="Times New Roman" w:cs="Times New Roman"/>
-          <w:sz w:val="24"/>
-          <w:szCs w:val="24"/>
-          <w:lang w:val="en-US" w:eastAsia="fr-CA"/>
-        </w:rPr>
-      </w:pPr>
-      <w:r>
-        <w:rPr>
-          <w:rFonts w:ascii="Times New Roman" w:eastAsia="Times New Roman" w:hAnsi="Times New Roman" w:cs="Times New Roman"/>
-          <w:sz w:val="24"/>
-          <w:szCs w:val="24"/>
-          <w:lang w:val="en-US" w:eastAsia="fr-CA"/>
-        </w:rPr>
-        <w:t xml:space="preserve">7-If the player press the wrong button, the game stops and the player needs to start all over again </w:t>
-      </w:r>
-    </w:p>
-    <w:p>
-      <w:pPr>
-        <w:spacing w:line="256" w:lineRule="auto"/>
-        <w:rPr>
-          <w:rFonts w:ascii="Times New Roman" w:eastAsia="Times New Roman" w:hAnsi="Times New Roman" w:cs="Times New Roman"/>
-          <w:sz w:val="24"/>
-          <w:szCs w:val="24"/>
-          <w:lang w:val="en-US" w:eastAsia="fr-CA"/>
-        </w:rPr>
-      </w:pPr>
-    </w:p>
-    <w:p>
-      <w:pPr>
-        <w:spacing w:line="256" w:lineRule="auto"/>
-        <w:rPr>
-          <w:rFonts w:ascii="Times New Roman" w:eastAsia="Times New Roman" w:hAnsi="Times New Roman" w:cs="Times New Roman"/>
-          <w:sz w:val="24"/>
-          <w:szCs w:val="24"/>
-          <w:lang w:val="en-US" w:eastAsia="fr-CA"/>
-        </w:rPr>
-      </w:pPr>
-      <w:r>
-        <w:rPr>
-          <w:rFonts w:ascii="Times New Roman" w:eastAsia="Times New Roman" w:hAnsi="Times New Roman" w:cs="Times New Roman"/>
-          <w:sz w:val="24"/>
-          <w:szCs w:val="24"/>
-          <w:lang w:val="en-US" w:eastAsia="fr-CA"/>
-        </w:rPr>
-        <w:t xml:space="preserve">In the void loop, </w:t>
-      </w:r>
-      <w:r>
-        <w:rPr>
-          <w:rFonts w:ascii="Times New Roman" w:eastAsia="Times New Roman" w:hAnsi="Times New Roman" w:cs="Times New Roman"/>
-          <w:sz w:val="24"/>
-          <w:szCs w:val="24"/>
-          <w:lang w:val="en-US" w:eastAsia="fr-CA"/>
-        </w:rPr>
-        <w:t xml:space="preserve">a random music sequence is generated by a for loop. Once the game sequence is setup, the game starts and a timer generated by a for loop starts too. Once the timer is over, the </w:t>
-      </w:r>
-      <w:r>
-        <w:rPr>
-          <w:rFonts w:ascii="Times New Roman" w:eastAsia="Times New Roman" w:hAnsi="Times New Roman" w:cs="Times New Roman"/>
-          <w:sz w:val="24"/>
-          <w:szCs w:val="24"/>
-          <w:lang w:val="en-US" w:eastAsia="fr-CA"/>
-        </w:rPr>
-        <w:t>integer “</w:t>
-      </w:r>
-      <w:proofErr w:type="spellStart"/>
-      <w:r>
-        <w:rPr>
-          <w:rFonts w:ascii="Times New Roman" w:eastAsia="Times New Roman" w:hAnsi="Times New Roman" w:cs="Times New Roman"/>
-          <w:sz w:val="24"/>
-          <w:szCs w:val="24"/>
-          <w:lang w:val="en-US" w:eastAsia="fr-CA"/>
-        </w:rPr>
-        <w:t>getButtonPush</w:t>
-      </w:r>
-      <w:proofErr w:type="spellEnd"/>
-      <w:r>
-        <w:rPr>
-          <w:rFonts w:ascii="Times New Roman" w:eastAsia="Times New Roman" w:hAnsi="Times New Roman" w:cs="Times New Roman"/>
-          <w:sz w:val="24"/>
-          <w:szCs w:val="24"/>
-          <w:lang w:val="en-US" w:eastAsia="fr-CA"/>
-        </w:rPr>
-        <w:t xml:space="preserve">” will check whether the right button sequence has been pressed or not during that round. </w:t>
-      </w:r>
-      <w:r>
-        <w:rPr>
-          <w:rFonts w:ascii="Times New Roman" w:eastAsia="Times New Roman" w:hAnsi="Times New Roman" w:cs="Times New Roman"/>
-          <w:sz w:val="24"/>
-          <w:szCs w:val="24"/>
-          <w:lang w:val="en-US" w:eastAsia="fr-CA"/>
-        </w:rPr>
-        <w:t xml:space="preserve">If the player got it wrong, a sad music will start announcing that the game is over, generated by an if statement. </w:t>
-      </w:r>
-      <w:r>
-        <w:rPr>
-          <w:rFonts w:ascii="Times New Roman" w:eastAsia="Times New Roman" w:hAnsi="Times New Roman" w:cs="Times New Roman"/>
-          <w:sz w:val="24"/>
-          <w:szCs w:val="24"/>
-          <w:lang w:val="en-US" w:eastAsia="fr-CA"/>
-        </w:rPr>
-        <w:t xml:space="preserve"> </w:t>
-      </w:r>
-    </w:p>
-    <w:p>
-      <w:pPr>
-        <w:spacing w:line="256" w:lineRule="auto"/>
-        <w:rPr>
-          <w:rFonts w:ascii="Times New Roman" w:eastAsia="Times New Roman" w:hAnsi="Times New Roman" w:cs="Times New Roman"/>
+          <w:rFonts w:ascii="Times New Roman" w:hAnsi="Times New Roman" w:cs="Times New Roman"/>
           <w:b/>
           <w:bCs/>
           <w:sz w:val="24"/>
           <w:szCs w:val="24"/>
+          <w:lang w:val="en-US"/>
+        </w:rPr>
+      </w:pPr>
+    </w:p>
+    <w:p>
+      <w:pPr>
+        <w:spacing w:line="254" w:lineRule="auto"/>
+        <w:ind w:left="360"/>
+        <w:rPr>
+          <w:rFonts w:ascii="Calibri" w:eastAsia="Times New Roman" w:hAnsi="Calibri" w:cs="Calibri"/>
+          <w:lang w:val="en-US" w:eastAsia="fr-CA"/>
+        </w:rPr>
+      </w:pPr>
+      <w:r>
+        <w:rPr>
+          <w:rFonts w:ascii="Times New Roman" w:eastAsia="Times New Roman" w:hAnsi="Times New Roman" w:cs="Times New Roman"/>
+          <w:sz w:val="24"/>
+          <w:szCs w:val="24"/>
+          <w:lang w:val="en-US" w:eastAsia="fr-CA"/>
+        </w:rPr>
+        <w:t xml:space="preserve">Three main structures are missing in the code: adding a high pitch display </w:t>
+      </w:r>
+      <w:r>
+        <w:rPr>
+          <w:rFonts w:ascii="Times New Roman" w:eastAsia="Times New Roman" w:hAnsi="Times New Roman" w:cs="Times New Roman"/>
+          <w:i/>
+          <w:iCs/>
+          <w:sz w:val="24"/>
+          <w:szCs w:val="24"/>
+          <w:lang w:val="en-US" w:eastAsia="fr-CA"/>
+        </w:rPr>
+        <w:t>LightAndSound</w:t>
+      </w:r>
+      <w:r>
+        <w:rPr>
+          <w:rFonts w:ascii="Times New Roman" w:eastAsia="Times New Roman" w:hAnsi="Times New Roman" w:cs="Times New Roman"/>
+          <w:sz w:val="24"/>
+          <w:szCs w:val="24"/>
+          <w:lang w:val="en-US" w:eastAsia="fr-CA"/>
+        </w:rPr>
+        <w:t xml:space="preserve"> while the timer works, adding an integer that limits the number of rounds in the game and letting the first note of the generated game sequence plays right after </w:t>
+      </w:r>
+      <w:r>
+        <w:rPr>
+          <w:rFonts w:ascii="Times New Roman" w:eastAsia="Times New Roman" w:hAnsi="Times New Roman" w:cs="Times New Roman"/>
+          <w:i/>
+          <w:iCs/>
+          <w:sz w:val="24"/>
+          <w:szCs w:val="24"/>
+          <w:lang w:val="en-US" w:eastAsia="fr-CA"/>
+        </w:rPr>
+        <w:t>startUpLightAndSound</w:t>
+      </w:r>
+      <w:r>
+        <w:rPr>
+          <w:rFonts w:ascii="Times New Roman" w:eastAsia="Times New Roman" w:hAnsi="Times New Roman" w:cs="Times New Roman"/>
+          <w:sz w:val="24"/>
+          <w:szCs w:val="24"/>
+          <w:lang w:val="en-US" w:eastAsia="fr-CA"/>
+        </w:rPr>
+        <w:t xml:space="preserve"> void ends. </w:t>
+      </w:r>
+    </w:p>
+    <w:p>
+      <w:pPr>
+        <w:spacing w:line="254" w:lineRule="auto"/>
+        <w:ind w:left="360"/>
+        <w:rPr>
+          <w:rFonts w:ascii="Calibri" w:eastAsia="Times New Roman" w:hAnsi="Calibri" w:cs="Calibri"/>
+          <w:lang w:val="en-US" w:eastAsia="fr-CA"/>
+        </w:rPr>
+      </w:pPr>
+    </w:p>
+    <w:p>
+      <w:pPr>
+        <w:spacing w:line="254" w:lineRule="auto"/>
+        <w:ind w:left="360"/>
+        <w:rPr>
+          <w:rFonts w:ascii="Calibri" w:eastAsia="Times New Roman" w:hAnsi="Calibri" w:cs="Calibri"/>
           <w:lang w:val="en-US" w:eastAsia="fr-CA"/>
         </w:rPr>
       </w:pPr>
@@ -1586,115 +1724,435 @@
           <w:szCs w:val="24"/>
           <w:lang w:val="en-US" w:eastAsia="fr-CA"/>
         </w:rPr>
-        <w:t>ii)</w:t>
-      </w:r>
-      <w:r>
-        <w:rPr>
-          <w:rFonts w:ascii="Times New Roman" w:eastAsia="Times New Roman" w:hAnsi="Times New Roman" w:cs="Times New Roman"/>
+        <w:t xml:space="preserve">ii) </w:t>
+      </w:r>
+    </w:p>
+    <w:p>
+      <w:pPr>
+        <w:spacing w:line="254" w:lineRule="auto"/>
+        <w:ind w:left="360"/>
+        <w:rPr>
+          <w:rFonts w:ascii="Calibri" w:eastAsia="Times New Roman" w:hAnsi="Calibri" w:cs="Calibri"/>
+          <w:lang w:val="en-US" w:eastAsia="fr-CA"/>
+        </w:rPr>
+      </w:pPr>
+      <w:r>
+        <w:rPr>
+          <w:rFonts w:ascii="Times New Roman" w:eastAsia="Times New Roman" w:hAnsi="Times New Roman" w:cs="Times New Roman"/>
+          <w:sz w:val="24"/>
+          <w:szCs w:val="24"/>
+          <w:lang w:val="en-US" w:eastAsia="fr-CA"/>
+        </w:rPr>
+        <w:t xml:space="preserve">At the beginning of the gameplay, nothing happens after the jingle plays, which may confuse the player. Making the first note plays after the jingle will help the player understands better how the game works. Adding a high-pitched </w:t>
+      </w:r>
+      <w:r>
+        <w:rPr>
+          <w:rFonts w:ascii="Times New Roman" w:eastAsia="Times New Roman" w:hAnsi="Times New Roman" w:cs="Times New Roman"/>
+          <w:i/>
+          <w:iCs/>
+          <w:sz w:val="24"/>
+          <w:szCs w:val="24"/>
+          <w:lang w:val="en-US" w:eastAsia="fr-CA"/>
+        </w:rPr>
+        <w:t>displayLightAndSound</w:t>
+      </w:r>
+      <w:r>
+        <w:rPr>
+          <w:rFonts w:ascii="Times New Roman" w:eastAsia="Times New Roman" w:hAnsi="Times New Roman" w:cs="Times New Roman"/>
+          <w:sz w:val="24"/>
+          <w:szCs w:val="24"/>
+          <w:lang w:val="en-US" w:eastAsia="fr-CA"/>
+        </w:rPr>
+        <w:t xml:space="preserve"> during the rounds allows the user to understand better that the amount of time to repeat the asked sequence is limited. Creating a fixed number of rounds prevents the player from getting bored due to endless gameplay. </w:t>
+      </w:r>
+    </w:p>
+    <w:p>
+      <w:pPr>
+        <w:spacing w:line="256" w:lineRule="auto"/>
+        <w:rPr>
+          <w:rFonts w:ascii="Times New Roman" w:hAnsi="Times New Roman" w:cs="Times New Roman"/>
           <w:b/>
           <w:bCs/>
           <w:sz w:val="24"/>
           <w:szCs w:val="24"/>
-          <w:lang w:val="en-US" w:eastAsia="fr-CA"/>
+          <w:lang w:val="en-US"/>
+        </w:rPr>
+      </w:pPr>
+      <w:r>
+        <w:rPr>
+          <w:rFonts w:ascii="Times New Roman" w:hAnsi="Times New Roman" w:cs="Times New Roman"/>
+          <w:b/>
+          <w:bCs/>
+          <w:sz w:val="24"/>
+          <w:szCs w:val="24"/>
+          <w:lang w:val="en-US"/>
+        </w:rPr>
+        <w:t>Part Three:</w:t>
+      </w:r>
+    </w:p>
+    <w:p>
+      <w:pPr>
+        <w:spacing w:line="256" w:lineRule="auto"/>
+        <w:rPr>
+          <w:rFonts w:ascii="Times New Roman" w:hAnsi="Times New Roman" w:cs="Times New Roman"/>
+          <w:b/>
+          <w:bCs/>
+          <w:sz w:val="24"/>
+          <w:szCs w:val="24"/>
+          <w:lang w:val="en-US"/>
+        </w:rPr>
+      </w:pPr>
+      <w:r>
+        <w:rPr>
+          <w:rFonts w:ascii="Times New Roman" w:hAnsi="Times New Roman" w:cs="Times New Roman"/>
+          <w:b/>
+          <w:bCs/>
+          <w:sz w:val="24"/>
+          <w:szCs w:val="24"/>
+          <w:lang w:val="en-US"/>
+        </w:rPr>
+        <w:t>i)</w:t>
+      </w:r>
+    </w:p>
+    <w:p>
+      <w:pPr>
+        <w:spacing w:line="256" w:lineRule="auto"/>
+        <w:rPr>
+          <w:rFonts w:ascii="Times New Roman" w:hAnsi="Times New Roman" w:cs="Times New Roman"/>
+          <w:sz w:val="24"/>
+          <w:szCs w:val="24"/>
+          <w:lang w:val="en-US"/>
+        </w:rPr>
+      </w:pPr>
+      <w:r>
+        <w:rPr>
+          <w:rFonts w:ascii="Times New Roman" w:hAnsi="Times New Roman" w:cs="Times New Roman"/>
+          <w:sz w:val="24"/>
+          <w:szCs w:val="24"/>
+          <w:lang w:val="en-US"/>
+        </w:rPr>
+        <w:t xml:space="preserve">The structure that maintains the gameplay is the </w:t>
+      </w:r>
+      <w:r>
+        <w:rPr>
+          <w:rFonts w:ascii="Times New Roman" w:hAnsi="Times New Roman" w:cs="Times New Roman"/>
+          <w:sz w:val="24"/>
+          <w:szCs w:val="24"/>
+          <w:lang w:val="en-US"/>
+        </w:rPr>
+        <w:t xml:space="preserve">void loop and the </w:t>
+      </w:r>
+      <w:r>
+        <w:rPr>
+          <w:rFonts w:ascii="Times New Roman" w:hAnsi="Times New Roman" w:cs="Times New Roman"/>
+          <w:sz w:val="24"/>
+          <w:szCs w:val="24"/>
+          <w:lang w:val="en-US"/>
+        </w:rPr>
+        <w:t xml:space="preserve">static </w:t>
+      </w:r>
+      <w:r>
+        <w:rPr>
+          <w:rFonts w:ascii="Times New Roman" w:hAnsi="Times New Roman" w:cs="Times New Roman"/>
+          <w:i/>
+          <w:iCs/>
+          <w:sz w:val="24"/>
+          <w:szCs w:val="24"/>
+          <w:lang w:val="en-US"/>
+        </w:rPr>
+        <w:t>gameSeed</w:t>
+      </w:r>
+      <w:r>
+        <w:rPr>
+          <w:rFonts w:ascii="Times New Roman" w:hAnsi="Times New Roman" w:cs="Times New Roman"/>
+          <w:sz w:val="24"/>
+          <w:szCs w:val="24"/>
+          <w:lang w:val="en-US"/>
+        </w:rPr>
+        <w:t xml:space="preserve">. </w:t>
+      </w:r>
+      <w:r>
+        <w:rPr>
+          <w:rFonts w:ascii="Times New Roman" w:hAnsi="Times New Roman" w:cs="Times New Roman"/>
+          <w:sz w:val="24"/>
+          <w:szCs w:val="24"/>
+          <w:lang w:val="en-US"/>
+        </w:rPr>
+        <w:t xml:space="preserve">The void loop activates the whole gameplay (i.e., generates the music sequence; sets the rounds states, the timer, </w:t>
+      </w:r>
+      <w:r>
+        <w:rPr>
+          <w:rFonts w:ascii="Times New Roman" w:hAnsi="Times New Roman" w:cs="Times New Roman"/>
+          <w:sz w:val="24"/>
+          <w:szCs w:val="24"/>
+          <w:lang w:val="en-US"/>
+        </w:rPr>
+        <w:lastRenderedPageBreak/>
+        <w:t>and the game over state</w:t>
+      </w:r>
+      <w:r>
+        <w:rPr>
+          <w:rFonts w:ascii="Times New Roman" w:hAnsi="Times New Roman" w:cs="Times New Roman"/>
+          <w:sz w:val="24"/>
+          <w:szCs w:val="24"/>
+          <w:lang w:val="en-US"/>
+        </w:rPr>
+        <w:t>.</w:t>
+      </w:r>
+      <w:r>
+        <w:rPr>
+          <w:rFonts w:ascii="Times New Roman" w:hAnsi="Times New Roman" w:cs="Times New Roman"/>
+          <w:sz w:val="24"/>
+          <w:szCs w:val="24"/>
+          <w:lang w:val="en-US"/>
+        </w:rPr>
+        <w:t>)</w:t>
+      </w:r>
+      <w:r>
+        <w:rPr>
+          <w:rFonts w:ascii="Times New Roman" w:hAnsi="Times New Roman" w:cs="Times New Roman"/>
+          <w:sz w:val="24"/>
+          <w:szCs w:val="24"/>
+          <w:lang w:val="en-US"/>
         </w:rPr>
         <w:t xml:space="preserve"> </w:t>
       </w:r>
+      <w:r>
+        <w:rPr>
+          <w:rFonts w:ascii="Times New Roman" w:hAnsi="Times New Roman" w:cs="Times New Roman"/>
+          <w:sz w:val="24"/>
+          <w:szCs w:val="24"/>
+          <w:lang w:val="en-US"/>
+        </w:rPr>
+        <w:t>Th</w:t>
+      </w:r>
+      <w:r>
+        <w:rPr>
+          <w:rFonts w:ascii="Times New Roman" w:hAnsi="Times New Roman" w:cs="Times New Roman"/>
+          <w:sz w:val="24"/>
+          <w:szCs w:val="24"/>
+          <w:lang w:val="en-US"/>
+        </w:rPr>
+        <w:t>e</w:t>
+      </w:r>
+      <w:r>
+        <w:rPr>
+          <w:rFonts w:ascii="Times New Roman" w:hAnsi="Times New Roman" w:cs="Times New Roman"/>
+          <w:sz w:val="24"/>
+          <w:szCs w:val="24"/>
+          <w:lang w:val="en-US"/>
+        </w:rPr>
+        <w:t xml:space="preserve"> static </w:t>
+      </w:r>
+      <w:r>
+        <w:rPr>
+          <w:rFonts w:ascii="Times New Roman" w:hAnsi="Times New Roman" w:cs="Times New Roman"/>
+          <w:i/>
+          <w:iCs/>
+          <w:sz w:val="24"/>
+          <w:szCs w:val="24"/>
+          <w:lang w:val="en-US"/>
+        </w:rPr>
+        <w:t>gameSeed</w:t>
+      </w:r>
+      <w:r>
+        <w:rPr>
+          <w:rFonts w:ascii="Times New Roman" w:hAnsi="Times New Roman" w:cs="Times New Roman"/>
+          <w:sz w:val="24"/>
+          <w:szCs w:val="24"/>
+          <w:lang w:val="en-US"/>
+        </w:rPr>
+        <w:t xml:space="preserve"> </w:t>
+      </w:r>
+      <w:r>
+        <w:rPr>
+          <w:rFonts w:ascii="Times New Roman" w:hAnsi="Times New Roman" w:cs="Times New Roman"/>
+          <w:sz w:val="24"/>
+          <w:szCs w:val="24"/>
+          <w:lang w:val="en-US"/>
+        </w:rPr>
+        <w:t>generates the</w:t>
+      </w:r>
+      <w:r>
+        <w:rPr>
+          <w:rFonts w:ascii="Times New Roman" w:hAnsi="Times New Roman" w:cs="Times New Roman"/>
+          <w:sz w:val="24"/>
+          <w:szCs w:val="24"/>
+          <w:lang w:val="en-US"/>
+        </w:rPr>
+        <w:t xml:space="preserve"> new</w:t>
+      </w:r>
+      <w:r>
+        <w:rPr>
+          <w:rFonts w:ascii="Times New Roman" w:hAnsi="Times New Roman" w:cs="Times New Roman"/>
+          <w:sz w:val="24"/>
+          <w:szCs w:val="24"/>
+          <w:lang w:val="en-US"/>
+        </w:rPr>
+        <w:t xml:space="preserve"> music sequence</w:t>
+      </w:r>
+      <w:r>
+        <w:rPr>
+          <w:rFonts w:ascii="Times New Roman" w:hAnsi="Times New Roman" w:cs="Times New Roman"/>
+          <w:sz w:val="24"/>
+          <w:szCs w:val="24"/>
+          <w:lang w:val="en-US"/>
+        </w:rPr>
+        <w:t xml:space="preserve"> for each gameplay and resets the games if the user fails. </w:t>
+      </w:r>
     </w:p>
     <w:p>
       <w:pPr>
         <w:spacing w:line="256" w:lineRule="auto"/>
         <w:rPr>
-          <w:rFonts w:ascii="Times New Roman" w:eastAsia="Times New Roman" w:hAnsi="Times New Roman" w:cs="Times New Roman"/>
-          <w:sz w:val="24"/>
-          <w:szCs w:val="24"/>
-          <w:lang w:val="en-US" w:eastAsia="fr-CA"/>
-        </w:rPr>
-      </w:pPr>
-      <w:r>
-        <w:rPr>
-          <w:rFonts w:ascii="Times New Roman" w:eastAsia="Times New Roman" w:hAnsi="Times New Roman" w:cs="Times New Roman"/>
-          <w:sz w:val="24"/>
-          <w:szCs w:val="24"/>
-          <w:lang w:val="en-US" w:eastAsia="fr-CA"/>
-        </w:rPr>
-        <w:t>display light and sound</w:t>
+          <w:rFonts w:ascii="Times New Roman" w:hAnsi="Times New Roman" w:cs="Times New Roman"/>
+          <w:b/>
+          <w:bCs/>
+          <w:sz w:val="24"/>
+          <w:szCs w:val="24"/>
+          <w:lang w:val="en-US"/>
+        </w:rPr>
+      </w:pPr>
+      <w:r>
+        <w:rPr>
+          <w:rFonts w:ascii="Times New Roman" w:hAnsi="Times New Roman" w:cs="Times New Roman"/>
+          <w:b/>
+          <w:bCs/>
+          <w:sz w:val="24"/>
+          <w:szCs w:val="24"/>
+          <w:lang w:val="en-US"/>
+        </w:rPr>
+        <w:t>ii)</w:t>
       </w:r>
     </w:p>
     <w:p>
       <w:pPr>
         <w:spacing w:line="256" w:lineRule="auto"/>
         <w:rPr>
-          <w:rFonts w:ascii="Times New Roman" w:eastAsia="Times New Roman" w:hAnsi="Times New Roman" w:cs="Times New Roman"/>
-          <w:sz w:val="24"/>
-          <w:szCs w:val="24"/>
-          <w:lang w:val="en-US" w:eastAsia="fr-CA"/>
-        </w:rPr>
-      </w:pPr>
-      <w:r>
-        <w:rPr>
-          <w:rFonts w:ascii="Times New Roman" w:eastAsia="Times New Roman" w:hAnsi="Times New Roman" w:cs="Times New Roman"/>
-          <w:sz w:val="24"/>
-          <w:szCs w:val="24"/>
-          <w:lang w:val="en-US" w:eastAsia="fr-CA"/>
-        </w:rPr>
-        <w:t>startup light and sound</w:t>
-      </w:r>
-    </w:p>
-    <w:p>
-      <w:pPr>
-        <w:spacing w:line="256" w:lineRule="auto"/>
-        <w:rPr>
-          <w:rFonts w:ascii="Times New Roman" w:hAnsi="Times New Roman" w:cs="Times New Roman"/>
-          <w:lang w:val="en-US"/>
-        </w:rPr>
-      </w:pPr>
-      <w:r>
-        <w:rPr>
-          <w:rFonts w:ascii="Times New Roman" w:hAnsi="Times New Roman" w:cs="Times New Roman"/>
-          <w:lang w:val="en-US"/>
-        </w:rPr>
-        <w:t xml:space="preserve">setup </w:t>
-      </w:r>
-    </w:p>
-    <w:p>
-      <w:pPr>
-        <w:spacing w:line="256" w:lineRule="auto"/>
-        <w:rPr>
-          <w:rFonts w:ascii="Times New Roman" w:hAnsi="Times New Roman" w:cs="Times New Roman"/>
-          <w:lang w:val="en-US"/>
-        </w:rPr>
-      </w:pPr>
-      <w:r>
-        <w:rPr>
-          <w:rFonts w:ascii="Times New Roman" w:hAnsi="Times New Roman" w:cs="Times New Roman"/>
-          <w:lang w:val="en-US"/>
-        </w:rPr>
-        <w:t xml:space="preserve">The void </w:t>
-      </w:r>
-      <w:r>
-        <w:rPr>
-          <w:rFonts w:ascii="Times New Roman" w:hAnsi="Times New Roman" w:cs="Times New Roman"/>
-          <w:lang w:val="en-US"/>
-        </w:rPr>
-        <w:t>loop</w:t>
-      </w:r>
-      <w:r>
-        <w:rPr>
-          <w:rFonts w:ascii="Times New Roman" w:hAnsi="Times New Roman" w:cs="Times New Roman"/>
-          <w:lang w:val="en-US"/>
-        </w:rPr>
-        <w:t xml:space="preserve"> establish the gameplay. It generates the random music sequence that the player will need to figure out. </w:t>
-      </w:r>
-      <w:r>
-        <w:rPr>
-          <w:rFonts w:ascii="Times New Roman" w:hAnsi="Times New Roman" w:cs="Times New Roman"/>
-          <w:lang w:val="en-US"/>
-        </w:rPr>
-        <w:t xml:space="preserve">It also sets the game over state when the timer is over. </w:t>
+          <w:rFonts w:ascii="Times New Roman" w:hAnsi="Times New Roman" w:cs="Times New Roman"/>
+          <w:sz w:val="24"/>
+          <w:szCs w:val="24"/>
+          <w:lang w:val="en-US"/>
+        </w:rPr>
+      </w:pPr>
+      <w:r>
+        <w:rPr>
+          <w:rFonts w:ascii="Times New Roman" w:hAnsi="Times New Roman" w:cs="Times New Roman"/>
+          <w:sz w:val="24"/>
+          <w:szCs w:val="24"/>
+          <w:lang w:val="en-US"/>
+        </w:rPr>
+        <w:t xml:space="preserve">The void loop runs the program continuously, allowing the program to change and respond constantly. It sets and initializes </w:t>
+      </w:r>
+      <w:r>
+        <w:rPr>
+          <w:rFonts w:ascii="Times New Roman" w:hAnsi="Times New Roman" w:cs="Times New Roman"/>
+          <w:sz w:val="24"/>
+          <w:szCs w:val="24"/>
+          <w:lang w:val="en-US"/>
+        </w:rPr>
+        <w:t>the values in the program.</w:t>
+      </w:r>
+      <w:r>
+        <w:rPr>
+          <w:rFonts w:ascii="Times New Roman" w:hAnsi="Times New Roman" w:cs="Times New Roman"/>
+          <w:sz w:val="24"/>
+          <w:szCs w:val="24"/>
+          <w:lang w:val="en-US"/>
+        </w:rPr>
+        <w:t xml:space="preserve"> </w:t>
+      </w:r>
+      <w:r>
+        <w:rPr>
+          <w:rFonts w:ascii="Times New Roman" w:hAnsi="Times New Roman" w:cs="Times New Roman"/>
+          <w:sz w:val="24"/>
+          <w:szCs w:val="24"/>
+          <w:lang w:val="en-US"/>
+        </w:rPr>
+        <w:t xml:space="preserve">Due to </w:t>
+      </w:r>
+      <w:r>
+        <w:rPr>
+          <w:rFonts w:ascii="Times New Roman" w:hAnsi="Times New Roman" w:cs="Times New Roman"/>
+          <w:i/>
+          <w:iCs/>
+          <w:sz w:val="24"/>
+          <w:szCs w:val="24"/>
+          <w:lang w:val="en-US"/>
+        </w:rPr>
+        <w:t>gameSeed</w:t>
+      </w:r>
+      <w:r>
+        <w:rPr>
+          <w:rFonts w:ascii="Times New Roman" w:hAnsi="Times New Roman" w:cs="Times New Roman"/>
+          <w:sz w:val="24"/>
+          <w:szCs w:val="24"/>
+          <w:lang w:val="en-US"/>
+        </w:rPr>
+        <w:t xml:space="preserve"> being a </w:t>
+      </w:r>
+      <w:r>
+        <w:rPr>
+          <w:rFonts w:ascii="Times New Roman" w:hAnsi="Times New Roman" w:cs="Times New Roman"/>
+          <w:sz w:val="24"/>
+          <w:szCs w:val="24"/>
+          <w:lang w:val="en-US"/>
+        </w:rPr>
+        <w:t xml:space="preserve">long </w:t>
+      </w:r>
+      <w:r>
+        <w:rPr>
+          <w:rFonts w:ascii="Times New Roman" w:hAnsi="Times New Roman" w:cs="Times New Roman"/>
+          <w:sz w:val="24"/>
+          <w:szCs w:val="24"/>
+          <w:lang w:val="en-US"/>
+        </w:rPr>
+        <w:t>static variable, the generated values and sequence will stay the same as long as the gameplay goes.</w:t>
+      </w:r>
+      <w:r>
+        <w:rPr>
+          <w:rFonts w:ascii="Times New Roman" w:hAnsi="Times New Roman" w:cs="Times New Roman"/>
+          <w:sz w:val="24"/>
+          <w:szCs w:val="24"/>
+          <w:lang w:val="en-US"/>
+        </w:rPr>
+        <w:t xml:space="preserve"> The amount of values stored in this variable is </w:t>
+      </w:r>
+      <w:r>
+        <w:rPr>
+          <w:rFonts w:ascii="Times New Roman" w:hAnsi="Times New Roman" w:cs="Times New Roman"/>
+          <w:sz w:val="24"/>
+          <w:szCs w:val="24"/>
+          <w:lang w:val="en-US"/>
+        </w:rPr>
+        <w:t>significant</w:t>
+      </w:r>
+      <w:r>
+        <w:rPr>
+          <w:rFonts w:ascii="Times New Roman" w:hAnsi="Times New Roman" w:cs="Times New Roman"/>
+          <w:sz w:val="24"/>
+          <w:szCs w:val="24"/>
+          <w:lang w:val="en-US"/>
+        </w:rPr>
+        <w:t xml:space="preserve">, allowing multiple possibilities for the music sequences. </w:t>
+      </w:r>
+      <w:r>
+        <w:rPr>
+          <w:rFonts w:ascii="Times New Roman" w:hAnsi="Times New Roman" w:cs="Times New Roman"/>
+          <w:sz w:val="24"/>
+          <w:szCs w:val="24"/>
+          <w:lang w:val="en-US"/>
+        </w:rPr>
+        <w:t xml:space="preserve"> </w:t>
       </w:r>
     </w:p>
     <w:sectPr>
-      <w:headerReference w:type="default" r:id="rId12"/>
+      <w:headerReference w:type="even" r:id="rId12"/>
+      <w:headerReference w:type="default" r:id="rId13"/>
+      <w:footerReference w:type="even" r:id="rId14"/>
+      <w:footerReference w:type="default" r:id="rId15"/>
+      <w:headerReference w:type="first" r:id="rId16"/>
+      <w:footerReference w:type="first" r:id="rId17"/>
       <w:pgSz w:w="12240" w:h="15840"/>
       <w:pgMar w:top="1417" w:right="1417" w:bottom="1417" w:left="1417" w:header="708" w:footer="708" w:gutter="0"/>
       <w:cols w:space="708"/>
@@ -1729,6 +2187,36 @@
 </w:endnotes>
 </file>
 
+<file path=word/footer1.xml><?xml version="1.0" encoding="utf-8"?>
+<w:ftr xmlns:wpc="http://schemas.microsoft.com/office/word/2010/wordprocessingCanvas" xmlns:cx="http://schemas.microsoft.com/office/drawing/2014/chartex" xmlns:cx1="http://schemas.microsoft.com/office/drawing/2015/9/8/chartex" xmlns:cx2="http://schemas.microsoft.com/office/drawing/2015/10/21/chartex" xmlns:cx3="http://schemas.microsoft.com/office/drawing/2016/5/9/chartex" xmlns:cx4="http://schemas.microsoft.com/office/drawing/2016/5/10/chartex" xmlns:cx5="http://schemas.microsoft.com/office/drawing/2016/5/11/chartex" xmlns:cx6="http://schemas.microsoft.com/office/drawing/2016/5/12/chartex" xmlns:cx7="http://schemas.microsoft.com/office/drawing/2016/5/13/chartex" xmlns:cx8="http://schemas.microsoft.com/office/drawing/2016/5/14/chartex" xmlns:mc="http://schemas.openxmlformats.org/markup-compatibility/2006" xmlns:aink="http://schemas.microsoft.com/office/drawing/2016/ink" xmlns:am3d="http://schemas.microsoft.com/office/drawing/2017/model3d" xmlns:o="urn:schemas-microsoft-com:office:office" xmlns:r="http://schemas.openxmlformats.org/officeDocument/2006/relationships" xmlns:m="http://schemas.openxmlformats.org/officeDocument/2006/math" xmlns:v="urn:schemas-microsoft-com:vml" xmlns:wp14="http://schemas.microsoft.com/office/word/2010/wordprocessingDrawing" xmlns:wp="http://schemas.openxmlformats.org/drawingml/2006/wordprocessingDrawing" xmlns:w10="urn:schemas-microsoft-com:office:word" xmlns:w="http://schemas.openxmlformats.org/wordprocessingml/2006/main" xmlns:w14="http://schemas.microsoft.com/office/word/2010/wordml" xmlns:w15="http://schemas.microsoft.com/office/word/2012/wordml" xmlns:w16cex="http://schemas.microsoft.com/office/word/2018/wordml/cex" xmlns:w16cid="http://schemas.microsoft.com/office/word/2016/wordml/cid" xmlns:w16="http://schemas.microsoft.com/office/word/2018/wordml" xmlns:w16sdtdh="http://schemas.microsoft.com/office/word/2020/wordml/sdtdatahash" xmlns:w16se="http://schemas.microsoft.com/office/word/2015/wordml/symex" xmlns:wpg="http://schemas.microsoft.com/office/word/2010/wordprocessingGroup" xmlns:wpi="http://schemas.microsoft.com/office/word/2010/wordprocessingInk" xmlns:wne="http://schemas.microsoft.com/office/word/2006/wordml" xmlns:wps="http://schemas.microsoft.com/office/word/2010/wordprocessingShape" mc:Ignorable="w14 w15 w16se w16cid w16 w16cex w16sdtdh wp14">
+  <w:p>
+    <w:pPr>
+      <w:pStyle w:val="Pieddepage"/>
+    </w:pPr>
+  </w:p>
+</w:ftr>
+</file>
+
+<file path=word/footer2.xml><?xml version="1.0" encoding="utf-8"?>
+<w:ftr xmlns:wpc="http://schemas.microsoft.com/office/word/2010/wordprocessingCanvas" xmlns:cx="http://schemas.microsoft.com/office/drawing/2014/chartex" xmlns:cx1="http://schemas.microsoft.com/office/drawing/2015/9/8/chartex" xmlns:cx2="http://schemas.microsoft.com/office/drawing/2015/10/21/chartex" xmlns:cx3="http://schemas.microsoft.com/office/drawing/2016/5/9/chartex" xmlns:cx4="http://schemas.microsoft.com/office/drawing/2016/5/10/chartex" xmlns:cx5="http://schemas.microsoft.com/office/drawing/2016/5/11/chartex" xmlns:cx6="http://schemas.microsoft.com/office/drawing/2016/5/12/chartex" xmlns:cx7="http://schemas.microsoft.com/office/drawing/2016/5/13/chartex" xmlns:cx8="http://schemas.microsoft.com/office/drawing/2016/5/14/chartex" xmlns:mc="http://schemas.openxmlformats.org/markup-compatibility/2006" xmlns:aink="http://schemas.microsoft.com/office/drawing/2016/ink" xmlns:am3d="http://schemas.microsoft.com/office/drawing/2017/model3d" xmlns:o="urn:schemas-microsoft-com:office:office" xmlns:r="http://schemas.openxmlformats.org/officeDocument/2006/relationships" xmlns:m="http://schemas.openxmlformats.org/officeDocument/2006/math" xmlns:v="urn:schemas-microsoft-com:vml" xmlns:wp14="http://schemas.microsoft.com/office/word/2010/wordprocessingDrawing" xmlns:wp="http://schemas.openxmlformats.org/drawingml/2006/wordprocessingDrawing" xmlns:w10="urn:schemas-microsoft-com:office:word" xmlns:w="http://schemas.openxmlformats.org/wordprocessingml/2006/main" xmlns:w14="http://schemas.microsoft.com/office/word/2010/wordml" xmlns:w15="http://schemas.microsoft.com/office/word/2012/wordml" xmlns:w16cex="http://schemas.microsoft.com/office/word/2018/wordml/cex" xmlns:w16cid="http://schemas.microsoft.com/office/word/2016/wordml/cid" xmlns:w16="http://schemas.microsoft.com/office/word/2018/wordml" xmlns:w16sdtdh="http://schemas.microsoft.com/office/word/2020/wordml/sdtdatahash" xmlns:w16se="http://schemas.microsoft.com/office/word/2015/wordml/symex" xmlns:wpg="http://schemas.microsoft.com/office/word/2010/wordprocessingGroup" xmlns:wpi="http://schemas.microsoft.com/office/word/2010/wordprocessingInk" xmlns:wne="http://schemas.microsoft.com/office/word/2006/wordml" xmlns:wps="http://schemas.microsoft.com/office/word/2010/wordprocessingShape" mc:Ignorable="w14 w15 w16se w16cid w16 w16cex w16sdtdh wp14">
+  <w:p>
+    <w:pPr>
+      <w:pStyle w:val="Pieddepage"/>
+    </w:pPr>
+  </w:p>
+</w:ftr>
+</file>
+
+<file path=word/footer3.xml><?xml version="1.0" encoding="utf-8"?>
+<w:ftr xmlns:wpc="http://schemas.microsoft.com/office/word/2010/wordprocessingCanvas" xmlns:cx="http://schemas.microsoft.com/office/drawing/2014/chartex" xmlns:cx1="http://schemas.microsoft.com/office/drawing/2015/9/8/chartex" xmlns:cx2="http://schemas.microsoft.com/office/drawing/2015/10/21/chartex" xmlns:cx3="http://schemas.microsoft.com/office/drawing/2016/5/9/chartex" xmlns:cx4="http://schemas.microsoft.com/office/drawing/2016/5/10/chartex" xmlns:cx5="http://schemas.microsoft.com/office/drawing/2016/5/11/chartex" xmlns:cx6="http://schemas.microsoft.com/office/drawing/2016/5/12/chartex" xmlns:cx7="http://schemas.microsoft.com/office/drawing/2016/5/13/chartex" xmlns:cx8="http://schemas.microsoft.com/office/drawing/2016/5/14/chartex" xmlns:mc="http://schemas.openxmlformats.org/markup-compatibility/2006" xmlns:aink="http://schemas.microsoft.com/office/drawing/2016/ink" xmlns:am3d="http://schemas.microsoft.com/office/drawing/2017/model3d" xmlns:o="urn:schemas-microsoft-com:office:office" xmlns:r="http://schemas.openxmlformats.org/officeDocument/2006/relationships" xmlns:m="http://schemas.openxmlformats.org/officeDocument/2006/math" xmlns:v="urn:schemas-microsoft-com:vml" xmlns:wp14="http://schemas.microsoft.com/office/word/2010/wordprocessingDrawing" xmlns:wp="http://schemas.openxmlformats.org/drawingml/2006/wordprocessingDrawing" xmlns:w10="urn:schemas-microsoft-com:office:word" xmlns:w="http://schemas.openxmlformats.org/wordprocessingml/2006/main" xmlns:w14="http://schemas.microsoft.com/office/word/2010/wordml" xmlns:w15="http://schemas.microsoft.com/office/word/2012/wordml" xmlns:w16cex="http://schemas.microsoft.com/office/word/2018/wordml/cex" xmlns:w16cid="http://schemas.microsoft.com/office/word/2016/wordml/cid" xmlns:w16="http://schemas.microsoft.com/office/word/2018/wordml" xmlns:w16sdtdh="http://schemas.microsoft.com/office/word/2020/wordml/sdtdatahash" xmlns:w16se="http://schemas.microsoft.com/office/word/2015/wordml/symex" xmlns:wpg="http://schemas.microsoft.com/office/word/2010/wordprocessingGroup" xmlns:wpi="http://schemas.microsoft.com/office/word/2010/wordprocessingInk" xmlns:wne="http://schemas.microsoft.com/office/word/2006/wordml" xmlns:wps="http://schemas.microsoft.com/office/word/2010/wordprocessingShape" mc:Ignorable="w14 w15 w16se w16cid w16 w16cex w16sdtdh wp14">
+  <w:p>
+    <w:pPr>
+      <w:pStyle w:val="Pieddepage"/>
+    </w:pPr>
+  </w:p>
+</w:ftr>
+</file>
+
 <file path=word/footnotes.xml><?xml version="1.0" encoding="utf-8"?>
 <w:footnotes xmlns:wpc="http://schemas.microsoft.com/office/word/2010/wordprocessingCanvas" xmlns:cx="http://schemas.microsoft.com/office/drawing/2014/chartex" xmlns:cx1="http://schemas.microsoft.com/office/drawing/2015/9/8/chartex" xmlns:cx2="http://schemas.microsoft.com/office/drawing/2015/10/21/chartex" xmlns:cx3="http://schemas.microsoft.com/office/drawing/2016/5/9/chartex" xmlns:cx4="http://schemas.microsoft.com/office/drawing/2016/5/10/chartex" xmlns:cx5="http://schemas.microsoft.com/office/drawing/2016/5/11/chartex" xmlns:cx6="http://schemas.microsoft.com/office/drawing/2016/5/12/chartex" xmlns:cx7="http://schemas.microsoft.com/office/drawing/2016/5/13/chartex" xmlns:cx8="http://schemas.microsoft.com/office/drawing/2016/5/14/chartex" xmlns:mc="http://schemas.openxmlformats.org/markup-compatibility/2006" xmlns:aink="http://schemas.microsoft.com/office/drawing/2016/ink" xmlns:am3d="http://schemas.microsoft.com/office/drawing/2017/model3d" xmlns:o="urn:schemas-microsoft-com:office:office" xmlns:r="http://schemas.openxmlformats.org/officeDocument/2006/relationships" xmlns:m="http://schemas.openxmlformats.org/officeDocument/2006/math" xmlns:v="urn:schemas-microsoft-com:vml" xmlns:wp14="http://schemas.microsoft.com/office/word/2010/wordprocessingDrawing" xmlns:wp="http://schemas.openxmlformats.org/drawingml/2006/wordprocessingDrawing" xmlns:w10="urn:schemas-microsoft-com:office:word" xmlns:w="http://schemas.openxmlformats.org/wordprocessingml/2006/main" xmlns:w14="http://schemas.microsoft.com/office/word/2010/wordml" xmlns:w15="http://schemas.microsoft.com/office/word/2012/wordml" xmlns:w16cex="http://schemas.microsoft.com/office/word/2018/wordml/cex" xmlns:w16cid="http://schemas.microsoft.com/office/word/2016/wordml/cid" xmlns:w16="http://schemas.microsoft.com/office/word/2018/wordml" xmlns:w16sdtdh="http://schemas.microsoft.com/office/word/2020/wordml/sdtdatahash" xmlns:w16se="http://schemas.microsoft.com/office/word/2015/wordml/symex" xmlns:wpg="http://schemas.microsoft.com/office/word/2010/wordprocessingGroup" xmlns:wpi="http://schemas.microsoft.com/office/word/2010/wordprocessingInk" xmlns:wne="http://schemas.microsoft.com/office/word/2006/wordml" xmlns:wps="http://schemas.microsoft.com/office/word/2010/wordprocessingShape" mc:Ignorable="w14 w15 w16se w16cid w16 w16cex w16sdtdh wp14">
   <w:footnote w:type="separator" w:id="-1">
@@ -1755,6 +2243,16 @@
 </file>
 
 <file path=word/header1.xml><?xml version="1.0" encoding="utf-8"?>
+<w:hdr xmlns:wpc="http://schemas.microsoft.com/office/word/2010/wordprocessingCanvas" xmlns:cx="http://schemas.microsoft.com/office/drawing/2014/chartex" xmlns:cx1="http://schemas.microsoft.com/office/drawing/2015/9/8/chartex" xmlns:cx2="http://schemas.microsoft.com/office/drawing/2015/10/21/chartex" xmlns:cx3="http://schemas.microsoft.com/office/drawing/2016/5/9/chartex" xmlns:cx4="http://schemas.microsoft.com/office/drawing/2016/5/10/chartex" xmlns:cx5="http://schemas.microsoft.com/office/drawing/2016/5/11/chartex" xmlns:cx6="http://schemas.microsoft.com/office/drawing/2016/5/12/chartex" xmlns:cx7="http://schemas.microsoft.com/office/drawing/2016/5/13/chartex" xmlns:cx8="http://schemas.microsoft.com/office/drawing/2016/5/14/chartex" xmlns:mc="http://schemas.openxmlformats.org/markup-compatibility/2006" xmlns:aink="http://schemas.microsoft.com/office/drawing/2016/ink" xmlns:am3d="http://schemas.microsoft.com/office/drawing/2017/model3d" xmlns:o="urn:schemas-microsoft-com:office:office" xmlns:r="http://schemas.openxmlformats.org/officeDocument/2006/relationships" xmlns:m="http://schemas.openxmlformats.org/officeDocument/2006/math" xmlns:v="urn:schemas-microsoft-com:vml" xmlns:wp14="http://schemas.microsoft.com/office/word/2010/wordprocessingDrawing" xmlns:wp="http://schemas.openxmlformats.org/drawingml/2006/wordprocessingDrawing" xmlns:w10="urn:schemas-microsoft-com:office:word" xmlns:w="http://schemas.openxmlformats.org/wordprocessingml/2006/main" xmlns:w14="http://schemas.microsoft.com/office/word/2010/wordml" xmlns:w15="http://schemas.microsoft.com/office/word/2012/wordml" xmlns:w16cex="http://schemas.microsoft.com/office/word/2018/wordml/cex" xmlns:w16cid="http://schemas.microsoft.com/office/word/2016/wordml/cid" xmlns:w16="http://schemas.microsoft.com/office/word/2018/wordml" xmlns:w16sdtdh="http://schemas.microsoft.com/office/word/2020/wordml/sdtdatahash" xmlns:w16se="http://schemas.microsoft.com/office/word/2015/wordml/symex" xmlns:wpg="http://schemas.microsoft.com/office/word/2010/wordprocessingGroup" xmlns:wpi="http://schemas.microsoft.com/office/word/2010/wordprocessingInk" xmlns:wne="http://schemas.microsoft.com/office/word/2006/wordml" xmlns:wps="http://schemas.microsoft.com/office/word/2010/wordprocessingShape" mc:Ignorable="w14 w15 w16se w16cid w16 w16cex w16sdtdh wp14">
+  <w:p>
+    <w:pPr>
+      <w:pStyle w:val="En-tte"/>
+    </w:pPr>
+  </w:p>
+</w:hdr>
+</file>
+
+<file path=word/header2.xml><?xml version="1.0" encoding="utf-8"?>
 <w:hdr xmlns:wpc="http://schemas.microsoft.com/office/word/2010/wordprocessingCanvas" xmlns:cx="http://schemas.microsoft.com/office/drawing/2014/chartex" xmlns:cx1="http://schemas.microsoft.com/office/drawing/2015/9/8/chartex" xmlns:cx2="http://schemas.microsoft.com/office/drawing/2015/10/21/chartex" xmlns:cx3="http://schemas.microsoft.com/office/drawing/2016/5/9/chartex" xmlns:cx4="http://schemas.microsoft.com/office/drawing/2016/5/10/chartex" xmlns:cx5="http://schemas.microsoft.com/office/drawing/2016/5/11/chartex" xmlns:cx6="http://schemas.microsoft.com/office/drawing/2016/5/12/chartex" xmlns:cx7="http://schemas.microsoft.com/office/drawing/2016/5/13/chartex" xmlns:cx8="http://schemas.microsoft.com/office/drawing/2016/5/14/chartex" xmlns:mc="http://schemas.openxmlformats.org/markup-compatibility/2006" xmlns:aink="http://schemas.microsoft.com/office/drawing/2016/ink" xmlns:am3d="http://schemas.microsoft.com/office/drawing/2017/model3d" xmlns:o="urn:schemas-microsoft-com:office:office" xmlns:r="http://schemas.openxmlformats.org/officeDocument/2006/relationships" xmlns:m="http://schemas.openxmlformats.org/officeDocument/2006/math" xmlns:v="urn:schemas-microsoft-com:vml" xmlns:wp14="http://schemas.microsoft.com/office/word/2010/wordprocessingDrawing" xmlns:wp="http://schemas.openxmlformats.org/drawingml/2006/wordprocessingDrawing" xmlns:w10="urn:schemas-microsoft-com:office:word" xmlns:w="http://schemas.openxmlformats.org/wordprocessingml/2006/main" xmlns:w14="http://schemas.microsoft.com/office/word/2010/wordml" xmlns:w15="http://schemas.microsoft.com/office/word/2012/wordml" xmlns:w16cex="http://schemas.microsoft.com/office/word/2018/wordml/cex" xmlns:w16cid="http://schemas.microsoft.com/office/word/2016/wordml/cid" xmlns:w16="http://schemas.microsoft.com/office/word/2018/wordml" xmlns:w16sdtdh="http://schemas.microsoft.com/office/word/2020/wordml/sdtdatahash" xmlns:w16se="http://schemas.microsoft.com/office/word/2015/wordml/symex" xmlns:wpg="http://schemas.microsoft.com/office/word/2010/wordprocessingGroup" xmlns:wpi="http://schemas.microsoft.com/office/word/2010/wordprocessingInk" xmlns:wne="http://schemas.microsoft.com/office/word/2006/wordml" xmlns:wps="http://schemas.microsoft.com/office/word/2010/wordprocessingShape" mc:Ignorable="w14 w15 w16se w16cid w16 w16cex w16sdtdh wp14">
   <w:p>
     <w:pPr>
@@ -1792,7 +2290,6 @@
         <w:lang w:val="en-US"/>
       </w:rPr>
       <w:tab/>
-      <w:t>October 1</w:t>
     </w:r>
     <w:r>
       <w:rPr>
@@ -1801,7 +2298,25 @@
         <w:szCs w:val="20"/>
         <w:lang w:val="en-US"/>
       </w:rPr>
-      <w:t>5</w:t>
+      <w:t>November</w:t>
+    </w:r>
+    <w:r>
+      <w:rPr>
+        <w:rFonts w:ascii="Times New Roman" w:hAnsi="Times New Roman" w:cs="Times New Roman"/>
+        <w:sz w:val="20"/>
+        <w:szCs w:val="20"/>
+        <w:lang w:val="en-US"/>
+      </w:rPr>
+      <w:t xml:space="preserve"> 1</w:t>
+    </w:r>
+    <w:r>
+      <w:rPr>
+        <w:rFonts w:ascii="Times New Roman" w:hAnsi="Times New Roman" w:cs="Times New Roman"/>
+        <w:sz w:val="20"/>
+        <w:szCs w:val="20"/>
+        <w:lang w:val="en-US"/>
+      </w:rPr>
+      <w:t>9</w:t>
     </w:r>
     <w:r>
       <w:rPr>
@@ -1884,13 +2399,23 @@
 </w:hdr>
 </file>
 
+<file path=word/header3.xml><?xml version="1.0" encoding="utf-8"?>
+<w:hdr xmlns:wpc="http://schemas.microsoft.com/office/word/2010/wordprocessingCanvas" xmlns:cx="http://schemas.microsoft.com/office/drawing/2014/chartex" xmlns:cx1="http://schemas.microsoft.com/office/drawing/2015/9/8/chartex" xmlns:cx2="http://schemas.microsoft.com/office/drawing/2015/10/21/chartex" xmlns:cx3="http://schemas.microsoft.com/office/drawing/2016/5/9/chartex" xmlns:cx4="http://schemas.microsoft.com/office/drawing/2016/5/10/chartex" xmlns:cx5="http://schemas.microsoft.com/office/drawing/2016/5/11/chartex" xmlns:cx6="http://schemas.microsoft.com/office/drawing/2016/5/12/chartex" xmlns:cx7="http://schemas.microsoft.com/office/drawing/2016/5/13/chartex" xmlns:cx8="http://schemas.microsoft.com/office/drawing/2016/5/14/chartex" xmlns:mc="http://schemas.openxmlformats.org/markup-compatibility/2006" xmlns:aink="http://schemas.microsoft.com/office/drawing/2016/ink" xmlns:am3d="http://schemas.microsoft.com/office/drawing/2017/model3d" xmlns:o="urn:schemas-microsoft-com:office:office" xmlns:r="http://schemas.openxmlformats.org/officeDocument/2006/relationships" xmlns:m="http://schemas.openxmlformats.org/officeDocument/2006/math" xmlns:v="urn:schemas-microsoft-com:vml" xmlns:wp14="http://schemas.microsoft.com/office/word/2010/wordprocessingDrawing" xmlns:wp="http://schemas.openxmlformats.org/drawingml/2006/wordprocessingDrawing" xmlns:w10="urn:schemas-microsoft-com:office:word" xmlns:w="http://schemas.openxmlformats.org/wordprocessingml/2006/main" xmlns:w14="http://schemas.microsoft.com/office/word/2010/wordml" xmlns:w15="http://schemas.microsoft.com/office/word/2012/wordml" xmlns:w16cex="http://schemas.microsoft.com/office/word/2018/wordml/cex" xmlns:w16cid="http://schemas.microsoft.com/office/word/2016/wordml/cid" xmlns:w16="http://schemas.microsoft.com/office/word/2018/wordml" xmlns:w16sdtdh="http://schemas.microsoft.com/office/word/2020/wordml/sdtdatahash" xmlns:w16se="http://schemas.microsoft.com/office/word/2015/wordml/symex" xmlns:wpg="http://schemas.microsoft.com/office/word/2010/wordprocessingGroup" xmlns:wpi="http://schemas.microsoft.com/office/word/2010/wordprocessingInk" xmlns:wne="http://schemas.microsoft.com/office/word/2006/wordml" xmlns:wps="http://schemas.microsoft.com/office/word/2010/wordprocessingShape" mc:Ignorable="w14 w15 w16se w16cid w16 w16cex w16sdtdh wp14">
+  <w:p>
+    <w:pPr>
+      <w:pStyle w:val="En-tte"/>
+    </w:pPr>
+  </w:p>
+</w:hdr>
+</file>
+
 <file path=word/numbering.xml><?xml version="1.0" encoding="utf-8"?>
 <w:numbering xmlns:wpc="http://schemas.microsoft.com/office/word/2010/wordprocessingCanvas" xmlns:cx="http://schemas.microsoft.com/office/drawing/2014/chartex" xmlns:cx1="http://schemas.microsoft.com/office/drawing/2015/9/8/chartex" xmlns:cx2="http://schemas.microsoft.com/office/drawing/2015/10/21/chartex" xmlns:cx3="http://schemas.microsoft.com/office/drawing/2016/5/9/chartex" xmlns:cx4="http://schemas.microsoft.com/office/drawing/2016/5/10/chartex" xmlns:cx5="http://schemas.microsoft.com/office/drawing/2016/5/11/chartex" xmlns:cx6="http://schemas.microsoft.com/office/drawing/2016/5/12/chartex" xmlns:cx7="http://schemas.microsoft.com/office/drawing/2016/5/13/chartex" xmlns:cx8="http://schemas.microsoft.com/office/drawing/2016/5/14/chartex" xmlns:mc="http://schemas.openxmlformats.org/markup-compatibility/2006" xmlns:aink="http://schemas.microsoft.com/office/drawing/2016/ink" xmlns:am3d="http://schemas.microsoft.com/office/drawing/2017/model3d" xmlns:o="urn:schemas-microsoft-com:office:office" xmlns:r="http://schemas.openxmlformats.org/officeDocument/2006/relationships" xmlns:m="http://schemas.openxmlformats.org/officeDocument/2006/math" xmlns:v="urn:schemas-microsoft-com:vml" xmlns:wp14="http://schemas.microsoft.com/office/word/2010/wordprocessingDrawing" xmlns:wp="http://schemas.openxmlformats.org/drawingml/2006/wordprocessingDrawing" xmlns:w10="urn:schemas-microsoft-com:office:word" xmlns:w="http://schemas.openxmlformats.org/wordprocessingml/2006/main" xmlns:w14="http://schemas.microsoft.com/office/word/2010/wordml" xmlns:w15="http://schemas.microsoft.com/office/word/2012/wordml" xmlns:w16cex="http://schemas.microsoft.com/office/word/2018/wordml/cex" xmlns:w16cid="http://schemas.microsoft.com/office/word/2016/wordml/cid" xmlns:w16="http://schemas.microsoft.com/office/word/2018/wordml" xmlns:w16sdtdh="http://schemas.microsoft.com/office/word/2020/wordml/sdtdatahash" xmlns:w16se="http://schemas.microsoft.com/office/word/2015/wordml/symex" xmlns:wpg="http://schemas.microsoft.com/office/word/2010/wordprocessingGroup" xmlns:wpi="http://schemas.microsoft.com/office/word/2010/wordprocessingInk" xmlns:wne="http://schemas.microsoft.com/office/word/2006/wordml" xmlns:wps="http://schemas.microsoft.com/office/word/2010/wordprocessingShape" mc:Ignorable="w14 w15 w16se w16cid w16 w16cex w16sdtdh wp14">
   <w:abstractNum w:abstractNumId="0" w15:restartNumberingAfterBreak="0">
     <w:nsid w:val="06C02F1D"/>
     <w:multiLevelType w:val="hybridMultilevel"/>
-    <w:tmpl w:val="314EF030"/>
-    <w:lvl w:ilvl="0" w:tplc="DBC23002">
+    <w:tmpl w:val="E0141CA2"/>
+    <w:lvl w:ilvl="0" w:tplc="E3CE1492">
       <w:start w:val="1"/>
       <w:numFmt w:val="decimal"/>
       <w:lvlText w:val="%1-"/>
@@ -1900,6 +2425,8 @@
       </w:pPr>
       <w:rPr>
         <w:rFonts w:hint="default"/>
+        <w:b w:val="0"/>
+        <w:bCs w:val="0"/>
       </w:rPr>
     </w:lvl>
     <w:lvl w:ilvl="1" w:tplc="0C0C0019" w:tentative="1">
@@ -2064,11 +2591,103 @@
       </w:pPr>
     </w:lvl>
   </w:abstractNum>
+  <w:abstractNum w:abstractNumId="2" w15:restartNumberingAfterBreak="0">
+    <w:nsid w:val="1EE7445C"/>
+    <w:multiLevelType w:val="hybridMultilevel"/>
+    <w:tmpl w:val="5D68BDD0"/>
+    <w:lvl w:ilvl="0" w:tplc="0B0081B4">
+      <w:start w:val="1"/>
+      <w:numFmt w:val="lowerRoman"/>
+      <w:lvlText w:val="%1)"/>
+      <w:lvlJc w:val="left"/>
+      <w:pPr>
+        <w:ind w:left="1080" w:hanging="720"/>
+      </w:pPr>
+      <w:rPr>
+        <w:rFonts w:hint="default"/>
+      </w:rPr>
+    </w:lvl>
+    <w:lvl w:ilvl="1" w:tplc="0C0C0019" w:tentative="1">
+      <w:start w:val="1"/>
+      <w:numFmt w:val="lowerLetter"/>
+      <w:lvlText w:val="%2."/>
+      <w:lvlJc w:val="left"/>
+      <w:pPr>
+        <w:ind w:left="1440" w:hanging="360"/>
+      </w:pPr>
+    </w:lvl>
+    <w:lvl w:ilvl="2" w:tplc="0C0C001B" w:tentative="1">
+      <w:start w:val="1"/>
+      <w:numFmt w:val="lowerRoman"/>
+      <w:lvlText w:val="%3."/>
+      <w:lvlJc w:val="right"/>
+      <w:pPr>
+        <w:ind w:left="2160" w:hanging="180"/>
+      </w:pPr>
+    </w:lvl>
+    <w:lvl w:ilvl="3" w:tplc="0C0C000F" w:tentative="1">
+      <w:start w:val="1"/>
+      <w:numFmt w:val="decimal"/>
+      <w:lvlText w:val="%4."/>
+      <w:lvlJc w:val="left"/>
+      <w:pPr>
+        <w:ind w:left="2880" w:hanging="360"/>
+      </w:pPr>
+    </w:lvl>
+    <w:lvl w:ilvl="4" w:tplc="0C0C0019" w:tentative="1">
+      <w:start w:val="1"/>
+      <w:numFmt w:val="lowerLetter"/>
+      <w:lvlText w:val="%5."/>
+      <w:lvlJc w:val="left"/>
+      <w:pPr>
+        <w:ind w:left="3600" w:hanging="360"/>
+      </w:pPr>
+    </w:lvl>
+    <w:lvl w:ilvl="5" w:tplc="0C0C001B" w:tentative="1">
+      <w:start w:val="1"/>
+      <w:numFmt w:val="lowerRoman"/>
+      <w:lvlText w:val="%6."/>
+      <w:lvlJc w:val="right"/>
+      <w:pPr>
+        <w:ind w:left="4320" w:hanging="180"/>
+      </w:pPr>
+    </w:lvl>
+    <w:lvl w:ilvl="6" w:tplc="0C0C000F" w:tentative="1">
+      <w:start w:val="1"/>
+      <w:numFmt w:val="decimal"/>
+      <w:lvlText w:val="%7."/>
+      <w:lvlJc w:val="left"/>
+      <w:pPr>
+        <w:ind w:left="5040" w:hanging="360"/>
+      </w:pPr>
+    </w:lvl>
+    <w:lvl w:ilvl="7" w:tplc="0C0C0019" w:tentative="1">
+      <w:start w:val="1"/>
+      <w:numFmt w:val="lowerLetter"/>
+      <w:lvlText w:val="%8."/>
+      <w:lvlJc w:val="left"/>
+      <w:pPr>
+        <w:ind w:left="5760" w:hanging="360"/>
+      </w:pPr>
+    </w:lvl>
+    <w:lvl w:ilvl="8" w:tplc="0C0C001B" w:tentative="1">
+      <w:start w:val="1"/>
+      <w:numFmt w:val="lowerRoman"/>
+      <w:lvlText w:val="%9."/>
+      <w:lvlJc w:val="right"/>
+      <w:pPr>
+        <w:ind w:left="6480" w:hanging="180"/>
+      </w:pPr>
+    </w:lvl>
+  </w:abstractNum>
   <w:num w:numId="1">
     <w:abstractNumId w:val="1"/>
   </w:num>
   <w:num w:numId="2">
     <w:abstractNumId w:val="0"/>
+  </w:num>
+  <w:num w:numId="3">
+    <w:abstractNumId w:val="2"/>
   </w:num>
 </w:numbering>
 </file>
@@ -2555,6 +3174,20 @@
       <w:contextualSpacing/>
     </w:pPr>
   </w:style>
+  <w:style w:type="paragraph" w:customStyle="1" w:styleId="gmail-msolistparagraph">
+    <w:name w:val="gmail-msolistparagraph"/>
+    <w:basedOn w:val="Normal"/>
+    <w:rsid w:val="00CB724A"/>
+    <w:pPr>
+      <w:spacing w:before="100" w:beforeAutospacing="1" w:after="100" w:afterAutospacing="1" w:line="240" w:lineRule="auto"/>
+    </w:pPr>
+    <w:rPr>
+      <w:rFonts w:ascii="Times New Roman" w:eastAsia="Times New Roman" w:hAnsi="Times New Roman" w:cs="Times New Roman"/>
+      <w:sz w:val="24"/>
+      <w:szCs w:val="24"/>
+      <w:lang w:eastAsia="fr-CA"/>
+    </w:rPr>
+  </w:style>
 </w:styles>
 </file>
 

</xml_diff>